<commit_message>
update test case dengan yg di print
</commit_message>
<xml_diff>
--- a/Dokumen Presentasi UAS/Test Case Travelendar V.Final .docx
+++ b/Dokumen Presentasi UAS/Test Case Travelendar V.Final .docx
@@ -1,6 +1,6 @@
 
 <file path=word/document.xml><?xml version="1.0" encoding="utf-8"?>
-<w:document xmlns:wpc="http://schemas.microsoft.com/office/word/2010/wordprocessingCanvas" xmlns:mc="http://schemas.openxmlformats.org/markup-compatibility/2006" xmlns:o="urn:schemas-microsoft-com:office:office" xmlns:r="http://schemas.openxmlformats.org/officeDocument/2006/relationships" xmlns:m="http://schemas.openxmlformats.org/officeDocument/2006/math" xmlns:v="urn:schemas-microsoft-com:vml" xmlns:wp14="http://schemas.microsoft.com/office/word/2010/wordprocessingDrawing" xmlns:wp="http://schemas.openxmlformats.org/drawingml/2006/wordprocessingDrawing" xmlns:w10="urn:schemas-microsoft-com:office:word" xmlns:w="http://schemas.openxmlformats.org/wordprocessingml/2006/main" xmlns:w14="http://schemas.microsoft.com/office/word/2010/wordml" xmlns:wpg="http://schemas.microsoft.com/office/word/2010/wordprocessingGroup" xmlns:wpi="http://schemas.microsoft.com/office/word/2010/wordprocessingInk" xmlns:wne="http://schemas.microsoft.com/office/word/2006/wordml" xmlns:wps="http://schemas.microsoft.com/office/word/2010/wordprocessingShape" mc:Ignorable="w14 wp14">
+<w:document xmlns:wpc="http://schemas.microsoft.com/office/word/2010/wordprocessingCanvas" xmlns:mc="http://schemas.openxmlformats.org/markup-compatibility/2006" xmlns:o="urn:schemas-microsoft-com:office:office" xmlns:r="http://schemas.openxmlformats.org/officeDocument/2006/relationships" xmlns:m="http://schemas.openxmlformats.org/officeDocument/2006/math" xmlns:v="urn:schemas-microsoft-com:vml" xmlns:wp14="http://schemas.microsoft.com/office/word/2010/wordprocessingDrawing" xmlns:wp="http://schemas.openxmlformats.org/drawingml/2006/wordprocessingDrawing" xmlns:w10="urn:schemas-microsoft-com:office:word" xmlns:w="http://schemas.openxmlformats.org/wordprocessingml/2006/main" xmlns:w14="http://schemas.microsoft.com/office/word/2010/wordml" xmlns:w15="http://schemas.microsoft.com/office/word/2012/wordml" xmlns:wpg="http://schemas.microsoft.com/office/word/2010/wordprocessingGroup" xmlns:wpi="http://schemas.microsoft.com/office/word/2010/wordprocessingInk" xmlns:wne="http://schemas.microsoft.com/office/word/2006/wordml" xmlns:wps="http://schemas.microsoft.com/office/word/2010/wordprocessingShape" mc:Ignorable="w14 w15 wp14">
   <w:body>
     <w:p>
       <w:pPr>
@@ -16,7 +16,9 @@
         </w:rPr>
       </w:pPr>
       <w:bookmarkStart w:id="0" w:name="_xt5snujjpbdy" w:colFirst="0" w:colLast="0"/>
+      <w:bookmarkStart w:id="1" w:name="_GoBack"/>
       <w:bookmarkEnd w:id="0"/>
+      <w:bookmarkEnd w:id="1"/>
       <w:r>
         <w:rPr>
           <w:rFonts w:ascii="Times New Roman" w:eastAsia="Times New Roman" w:hAnsi="Times New Roman" w:cs="Times New Roman"/>
@@ -133,8 +135,8 @@
           <w:szCs w:val="46"/>
         </w:rPr>
       </w:pPr>
-      <w:bookmarkStart w:id="1" w:name="_f2ggz8rpo6kc" w:colFirst="0" w:colLast="0"/>
-      <w:bookmarkEnd w:id="1"/>
+      <w:bookmarkStart w:id="2" w:name="_f2ggz8rpo6kc" w:colFirst="0" w:colLast="0"/>
+      <w:bookmarkEnd w:id="2"/>
       <w:r>
         <w:rPr>
           <w:rFonts w:ascii="Times New Roman" w:eastAsia="Times New Roman" w:hAnsi="Times New Roman" w:cs="Times New Roman"/>
@@ -300,8 +302,8 @@
           <w:szCs w:val="46"/>
         </w:rPr>
       </w:pPr>
-      <w:bookmarkStart w:id="2" w:name="_z9vrdgpfqef4" w:colFirst="0" w:colLast="0"/>
-      <w:bookmarkEnd w:id="2"/>
+      <w:bookmarkStart w:id="3" w:name="_z9vrdgpfqef4" w:colFirst="0" w:colLast="0"/>
+      <w:bookmarkEnd w:id="3"/>
       <w:r>
         <w:rPr>
           <w:rFonts w:ascii="Times New Roman" w:eastAsia="Times New Roman" w:hAnsi="Times New Roman" w:cs="Times New Roman"/>
@@ -425,7 +427,6 @@
         <w:rPr>
           <w:rFonts w:ascii="Times New Roman" w:eastAsia="Times New Roman" w:hAnsi="Times New Roman" w:cs="Times New Roman"/>
         </w:rPr>
-        <w:lastRenderedPageBreak/>
         <w:t>·</w:t>
       </w:r>
       <w:r>
@@ -490,8 +491,8 @@
           <w:szCs w:val="34"/>
         </w:rPr>
       </w:pPr>
-      <w:bookmarkStart w:id="3" w:name="_k6tkbtmbt7av" w:colFirst="0" w:colLast="0"/>
-      <w:bookmarkEnd w:id="3"/>
+      <w:bookmarkStart w:id="4" w:name="_k6tkbtmbt7av" w:colFirst="0" w:colLast="0"/>
+      <w:bookmarkEnd w:id="4"/>
       <w:r>
         <w:rPr>
           <w:rFonts w:ascii="Times New Roman" w:eastAsia="Times New Roman" w:hAnsi="Times New Roman" w:cs="Times New Roman"/>
@@ -516,8 +517,8 @@
           <w:szCs w:val="26"/>
         </w:rPr>
       </w:pPr>
-      <w:bookmarkStart w:id="4" w:name="_wg099jrrufzm" w:colFirst="0" w:colLast="0"/>
-      <w:bookmarkEnd w:id="4"/>
+      <w:bookmarkStart w:id="5" w:name="_wg099jrrufzm" w:colFirst="0" w:colLast="0"/>
+      <w:bookmarkEnd w:id="5"/>
       <w:r>
         <w:rPr>
           <w:rFonts w:ascii="Times New Roman" w:eastAsia="Times New Roman" w:hAnsi="Times New Roman" w:cs="Times New Roman"/>
@@ -592,7 +593,14 @@
         <w:rPr>
           <w:rFonts w:ascii="Times New Roman" w:eastAsia="Times New Roman" w:hAnsi="Times New Roman" w:cs="Times New Roman"/>
         </w:rPr>
-        <w:t xml:space="preserve">. Sistem mencari Pengguna pada Daftar Pengguna berdasarkan username dan password yang telah diisikan. Pengguna ditemukan, kemudian sistem menampilkan </w:t>
+        <w:t xml:space="preserve">. Sistem mencari Pengguna pada Daftar </w:t>
+      </w:r>
+      <w:r>
+        <w:rPr>
+          <w:rFonts w:ascii="Times New Roman" w:eastAsia="Times New Roman" w:hAnsi="Times New Roman" w:cs="Times New Roman"/>
+        </w:rPr>
+        <w:lastRenderedPageBreak/>
+        <w:t xml:space="preserve">Pengguna berdasarkan username dan password yang telah diisikan. Pengguna ditemukan, kemudian sistem menampilkan </w:t>
       </w:r>
       <w:r>
         <w:rPr>
@@ -622,8 +630,8 @@
           <w:szCs w:val="26"/>
         </w:rPr>
       </w:pPr>
-      <w:bookmarkStart w:id="5" w:name="_klg62wmtv2ma" w:colFirst="0" w:colLast="0"/>
-      <w:bookmarkEnd w:id="5"/>
+      <w:bookmarkStart w:id="6" w:name="_klg62wmtv2ma" w:colFirst="0" w:colLast="0"/>
+      <w:bookmarkEnd w:id="6"/>
       <w:r>
         <w:rPr>
           <w:rFonts w:ascii="Times New Roman" w:eastAsia="Times New Roman" w:hAnsi="Times New Roman" w:cs="Times New Roman"/>
@@ -817,7 +825,6 @@
           <w:rFonts w:ascii="Times New Roman" w:eastAsia="Times New Roman" w:hAnsi="Times New Roman" w:cs="Times New Roman"/>
           <w:b/>
         </w:rPr>
-        <w:lastRenderedPageBreak/>
         <w:t>Alternate Path 4</w:t>
       </w:r>
     </w:p>
@@ -879,8 +886,8 @@
           <w:szCs w:val="26"/>
         </w:rPr>
       </w:pPr>
-      <w:bookmarkStart w:id="6" w:name="_vg4fmk5vvmsv" w:colFirst="0" w:colLast="0"/>
-      <w:bookmarkEnd w:id="6"/>
+      <w:bookmarkStart w:id="7" w:name="_vg4fmk5vvmsv" w:colFirst="0" w:colLast="0"/>
+      <w:bookmarkEnd w:id="7"/>
       <w:r>
         <w:rPr>
           <w:rFonts w:ascii="Times New Roman" w:eastAsia="Times New Roman" w:hAnsi="Times New Roman" w:cs="Times New Roman"/>
@@ -1766,6 +1773,7 @@
                 <w:rFonts w:ascii="Times New Roman" w:eastAsia="Times New Roman" w:hAnsi="Times New Roman" w:cs="Times New Roman"/>
                 <w:b/>
               </w:rPr>
+              <w:lastRenderedPageBreak/>
               <w:t>Login gagal, password field kosong</w:t>
             </w:r>
           </w:p>
@@ -1925,14 +1933,7 @@
               <w:rPr>
                 <w:rFonts w:ascii="Times New Roman" w:eastAsia="Times New Roman" w:hAnsi="Times New Roman" w:cs="Times New Roman"/>
               </w:rPr>
-              <w:t xml:space="preserve">Peringatan gagal login. Username atau password </w:t>
-            </w:r>
-            <w:r>
-              <w:rPr>
-                <w:rFonts w:ascii="Times New Roman" w:eastAsia="Times New Roman" w:hAnsi="Times New Roman" w:cs="Times New Roman"/>
-              </w:rPr>
-              <w:lastRenderedPageBreak/>
-              <w:t>salah</w:t>
+              <w:t>Peringatan gagal login. Username atau password salah</w:t>
             </w:r>
           </w:p>
         </w:tc>
@@ -1970,7 +1971,6 @@
                 <w:rFonts w:ascii="Times New Roman" w:eastAsia="Times New Roman" w:hAnsi="Times New Roman" w:cs="Times New Roman"/>
                 <w:b/>
               </w:rPr>
-              <w:lastRenderedPageBreak/>
               <w:t>Login gagal, user tidak ditemukan</w:t>
             </w:r>
           </w:p>
@@ -2480,8 +2480,8 @@
           <w:szCs w:val="26"/>
         </w:rPr>
       </w:pPr>
-      <w:bookmarkStart w:id="7" w:name="_4bku37na9cr1" w:colFirst="0" w:colLast="0"/>
-      <w:bookmarkEnd w:id="7"/>
+      <w:bookmarkStart w:id="8" w:name="_4bku37na9cr1" w:colFirst="0" w:colLast="0"/>
+      <w:bookmarkEnd w:id="8"/>
       <w:r>
         <w:rPr>
           <w:rFonts w:ascii="Times New Roman" w:eastAsia="Times New Roman" w:hAnsi="Times New Roman" w:cs="Times New Roman"/>
@@ -2490,7 +2490,6 @@
           <w:sz w:val="26"/>
           <w:szCs w:val="26"/>
         </w:rPr>
-        <w:lastRenderedPageBreak/>
         <w:t>Test Case dengan Data</w:t>
       </w:r>
     </w:p>
@@ -3172,6 +3171,7 @@
                 <w:rFonts w:ascii="Times New Roman" w:eastAsia="Times New Roman" w:hAnsi="Times New Roman" w:cs="Times New Roman"/>
                 <w:b/>
               </w:rPr>
+              <w:lastRenderedPageBreak/>
               <w:t>Login gagal, username field kosong</w:t>
             </w:r>
           </w:p>
@@ -3774,7 +3774,6 @@
                 <w:rFonts w:ascii="Times New Roman" w:eastAsia="Times New Roman" w:hAnsi="Times New Roman" w:cs="Times New Roman"/>
                 <w:b/>
               </w:rPr>
-              <w:lastRenderedPageBreak/>
               <w:t>Login Gagal, password salah</w:t>
             </w:r>
           </w:p>
@@ -3952,8 +3951,8 @@
           <w:lang w:val="id-ID"/>
         </w:rPr>
       </w:pPr>
-      <w:bookmarkStart w:id="8" w:name="_azp8ulwaz6s4" w:colFirst="0" w:colLast="0"/>
-      <w:bookmarkEnd w:id="8"/>
+      <w:bookmarkStart w:id="9" w:name="_azp8ulwaz6s4" w:colFirst="0" w:colLast="0"/>
+      <w:bookmarkEnd w:id="9"/>
     </w:p>
     <w:p>
       <w:pPr>
@@ -3968,8 +3967,8 @@
           <w:szCs w:val="34"/>
         </w:rPr>
       </w:pPr>
-      <w:bookmarkStart w:id="9" w:name="_86fohu4rebry" w:colFirst="0" w:colLast="0"/>
-      <w:bookmarkEnd w:id="9"/>
+      <w:bookmarkStart w:id="10" w:name="_86fohu4rebry" w:colFirst="0" w:colLast="0"/>
+      <w:bookmarkEnd w:id="10"/>
       <w:r>
         <w:rPr>
           <w:rFonts w:ascii="Times New Roman" w:eastAsia="Times New Roman" w:hAnsi="Times New Roman" w:cs="Times New Roman"/>
@@ -3994,8 +3993,8 @@
           <w:szCs w:val="26"/>
         </w:rPr>
       </w:pPr>
-      <w:bookmarkStart w:id="10" w:name="_b2q9ndttalkp" w:colFirst="0" w:colLast="0"/>
-      <w:bookmarkEnd w:id="10"/>
+      <w:bookmarkStart w:id="11" w:name="_b2q9ndttalkp" w:colFirst="0" w:colLast="0"/>
+      <w:bookmarkEnd w:id="11"/>
       <w:r>
         <w:rPr>
           <w:rFonts w:ascii="Times New Roman" w:eastAsia="Times New Roman" w:hAnsi="Times New Roman" w:cs="Times New Roman"/>
@@ -4047,8 +4046,8 @@
           <w:szCs w:val="26"/>
         </w:rPr>
       </w:pPr>
-      <w:bookmarkStart w:id="11" w:name="_yvmyqj2n1h9" w:colFirst="0" w:colLast="0"/>
-      <w:bookmarkEnd w:id="11"/>
+      <w:bookmarkStart w:id="12" w:name="_yvmyqj2n1h9" w:colFirst="0" w:colLast="0"/>
+      <w:bookmarkEnd w:id="12"/>
       <w:r>
         <w:rPr>
           <w:rFonts w:ascii="Times New Roman" w:eastAsia="Times New Roman" w:hAnsi="Times New Roman" w:cs="Times New Roman"/>
@@ -4266,6 +4265,7 @@
         <w:rPr>
           <w:rFonts w:ascii="Times New Roman" w:eastAsia="Times New Roman" w:hAnsi="Times New Roman" w:cs="Times New Roman"/>
         </w:rPr>
+        <w:lastRenderedPageBreak/>
         <w:t>Jika textfield Fullname tidak diisi, username tidak diisi, email tidak diisi, password tidak diisi, dan home address tidak diisi, maka sistem akan menampilkan peringatan fullname, username, email , password wajib diisi.</w:t>
       </w:r>
     </w:p>
@@ -4296,7 +4296,6 @@
         <w:rPr>
           <w:rFonts w:ascii="Times New Roman" w:eastAsia="Times New Roman" w:hAnsi="Times New Roman" w:cs="Times New Roman"/>
         </w:rPr>
-        <w:lastRenderedPageBreak/>
         <w:t xml:space="preserve"> </w:t>
       </w:r>
     </w:p>
@@ -4637,8 +4636,8 @@
           <w:szCs w:val="26"/>
         </w:rPr>
       </w:pPr>
-      <w:bookmarkStart w:id="12" w:name="_ebc9elbg3ohn" w:colFirst="0" w:colLast="0"/>
-      <w:bookmarkEnd w:id="12"/>
+      <w:bookmarkStart w:id="13" w:name="_ebc9elbg3ohn" w:colFirst="0" w:colLast="0"/>
+      <w:bookmarkEnd w:id="13"/>
       <w:r>
         <w:rPr>
           <w:rFonts w:ascii="Times New Roman" w:eastAsia="Times New Roman" w:hAnsi="Times New Roman" w:cs="Times New Roman"/>
@@ -4713,7 +4712,6 @@
                 <w:b/>
                 <w:color w:val="FFFFFF"/>
               </w:rPr>
-              <w:lastRenderedPageBreak/>
               <w:t>Nama Skenario</w:t>
             </w:r>
           </w:p>
@@ -5271,6 +5269,7 @@
                 <w:rFonts w:ascii="Times New Roman" w:eastAsia="Times New Roman" w:hAnsi="Times New Roman" w:cs="Times New Roman"/>
                 <w:b/>
               </w:rPr>
+              <w:lastRenderedPageBreak/>
               <w:t>Gagal sign up karena ada field kosong</w:t>
             </w:r>
           </w:p>
@@ -5800,7 +5799,6 @@
                 <w:rFonts w:ascii="Times New Roman" w:eastAsia="Times New Roman" w:hAnsi="Times New Roman" w:cs="Times New Roman"/>
                 <w:b/>
               </w:rPr>
-              <w:lastRenderedPageBreak/>
               <w:t>Gagal karena username kurang dari 6 karakter</w:t>
             </w:r>
           </w:p>
@@ -6623,8 +6621,8 @@
           <w:szCs w:val="34"/>
         </w:rPr>
       </w:pPr>
-      <w:bookmarkStart w:id="13" w:name="_z2wwnj4y7r0b" w:colFirst="0" w:colLast="0"/>
-      <w:bookmarkEnd w:id="13"/>
+      <w:bookmarkStart w:id="14" w:name="_z2wwnj4y7r0b" w:colFirst="0" w:colLast="0"/>
+      <w:bookmarkEnd w:id="14"/>
       <w:r>
         <w:rPr>
           <w:rFonts w:ascii="Times New Roman" w:eastAsia="Times New Roman" w:hAnsi="Times New Roman" w:cs="Times New Roman"/>
@@ -6649,8 +6647,8 @@
           <w:szCs w:val="26"/>
         </w:rPr>
       </w:pPr>
-      <w:bookmarkStart w:id="14" w:name="_4ra8cepn5xbz" w:colFirst="0" w:colLast="0"/>
-      <w:bookmarkEnd w:id="14"/>
+      <w:bookmarkStart w:id="15" w:name="_4ra8cepn5xbz" w:colFirst="0" w:colLast="0"/>
+      <w:bookmarkEnd w:id="15"/>
       <w:r>
         <w:rPr>
           <w:rFonts w:ascii="Times New Roman" w:eastAsia="Times New Roman" w:hAnsi="Times New Roman" w:cs="Times New Roman"/>
@@ -6703,8 +6701,8 @@
           <w:szCs w:val="26"/>
         </w:rPr>
       </w:pPr>
-      <w:bookmarkStart w:id="15" w:name="_xalozs26as2w" w:colFirst="0" w:colLast="0"/>
-      <w:bookmarkEnd w:id="15"/>
+      <w:bookmarkStart w:id="16" w:name="_xalozs26as2w" w:colFirst="0" w:colLast="0"/>
+      <w:bookmarkEnd w:id="16"/>
       <w:r>
         <w:rPr>
           <w:rFonts w:ascii="Times New Roman" w:eastAsia="Times New Roman" w:hAnsi="Times New Roman" w:cs="Times New Roman"/>
@@ -6783,7 +6781,6 @@
           <w:rFonts w:ascii="Times New Roman" w:eastAsia="Times New Roman" w:hAnsi="Times New Roman" w:cs="Times New Roman"/>
           <w:b/>
         </w:rPr>
-        <w:lastRenderedPageBreak/>
         <w:t>Alternate Path 2</w:t>
       </w:r>
     </w:p>
@@ -6815,8 +6812,8 @@
           <w:szCs w:val="26"/>
         </w:rPr>
       </w:pPr>
-      <w:bookmarkStart w:id="16" w:name="_aagcpjlyyxo8" w:colFirst="0" w:colLast="0"/>
-      <w:bookmarkEnd w:id="16"/>
+      <w:bookmarkStart w:id="17" w:name="_aagcpjlyyxo8" w:colFirst="0" w:colLast="0"/>
+      <w:bookmarkEnd w:id="17"/>
       <w:r>
         <w:rPr>
           <w:rFonts w:ascii="Times New Roman" w:eastAsia="Times New Roman" w:hAnsi="Times New Roman" w:cs="Times New Roman"/>
@@ -7434,6 +7431,7 @@
                 <w:rFonts w:ascii="Times New Roman" w:eastAsia="Times New Roman" w:hAnsi="Times New Roman" w:cs="Times New Roman"/>
                 <w:b/>
               </w:rPr>
+              <w:lastRenderedPageBreak/>
               <w:t>Gagal mengubah profil, ada field kosong</w:t>
             </w:r>
           </w:p>
@@ -7949,8 +7947,8 @@
           <w:szCs w:val="34"/>
         </w:rPr>
       </w:pPr>
-      <w:bookmarkStart w:id="17" w:name="_n3sm7o4h72ao" w:colFirst="0" w:colLast="0"/>
-      <w:bookmarkEnd w:id="17"/>
+      <w:bookmarkStart w:id="18" w:name="_n3sm7o4h72ao" w:colFirst="0" w:colLast="0"/>
+      <w:bookmarkEnd w:id="18"/>
       <w:r>
         <w:rPr>
           <w:rFonts w:ascii="Times New Roman" w:eastAsia="Times New Roman" w:hAnsi="Times New Roman" w:cs="Times New Roman"/>
@@ -7958,7 +7956,6 @@
           <w:sz w:val="34"/>
           <w:szCs w:val="34"/>
         </w:rPr>
-        <w:lastRenderedPageBreak/>
         <w:t>4. Usecase : Menambah Event</w:t>
       </w:r>
     </w:p>
@@ -7976,8 +7973,8 @@
           <w:szCs w:val="26"/>
         </w:rPr>
       </w:pPr>
-      <w:bookmarkStart w:id="18" w:name="_t9g758ij5vsl" w:colFirst="0" w:colLast="0"/>
-      <w:bookmarkEnd w:id="18"/>
+      <w:bookmarkStart w:id="19" w:name="_t9g758ij5vsl" w:colFirst="0" w:colLast="0"/>
+      <w:bookmarkEnd w:id="19"/>
       <w:r>
         <w:rPr>
           <w:rFonts w:ascii="Times New Roman" w:eastAsia="Times New Roman" w:hAnsi="Times New Roman" w:cs="Times New Roman"/>
@@ -8037,8 +8034,8 @@
           <w:szCs w:val="26"/>
         </w:rPr>
       </w:pPr>
-      <w:bookmarkStart w:id="19" w:name="_y2306hgwwohw" w:colFirst="0" w:colLast="0"/>
-      <w:bookmarkEnd w:id="19"/>
+      <w:bookmarkStart w:id="20" w:name="_y2306hgwwohw" w:colFirst="0" w:colLast="0"/>
+      <w:bookmarkEnd w:id="20"/>
       <w:r>
         <w:rPr>
           <w:rFonts w:ascii="Times New Roman" w:eastAsia="Times New Roman" w:hAnsi="Times New Roman" w:cs="Times New Roman"/>
@@ -8112,7 +8109,16 @@
         <w:jc w:val="both"/>
         <w:rPr>
           <w:rFonts w:ascii="Times New Roman" w:eastAsia="Times New Roman" w:hAnsi="Times New Roman" w:cs="Times New Roman"/>
+        </w:rPr>
+      </w:pPr>
+    </w:p>
+    <w:p>
+      <w:pPr>
+        <w:jc w:val="both"/>
+        <w:rPr>
+          <w:rFonts w:ascii="Times New Roman" w:eastAsia="Times New Roman" w:hAnsi="Times New Roman" w:cs="Times New Roman"/>
           <w:b/>
+          <w:lang w:val="en-US"/>
         </w:rPr>
       </w:pPr>
       <w:r>
@@ -8120,7 +8126,15 @@
           <w:rFonts w:ascii="Times New Roman" w:eastAsia="Times New Roman" w:hAnsi="Times New Roman" w:cs="Times New Roman"/>
           <w:b/>
         </w:rPr>
-        <w:t>Alternate Path 2</w:t>
+        <w:t xml:space="preserve">Alternate Path </w:t>
+      </w:r>
+      <w:r>
+        <w:rPr>
+          <w:rFonts w:ascii="Times New Roman" w:eastAsia="Times New Roman" w:hAnsi="Times New Roman" w:cs="Times New Roman"/>
+          <w:b/>
+          <w:lang w:val="en-US"/>
+        </w:rPr>
+        <w:t>2</w:t>
       </w:r>
     </w:p>
     <w:p>
@@ -8134,26 +8148,7 @@
         <w:rPr>
           <w:rFonts w:ascii="Times New Roman" w:eastAsia="Times New Roman" w:hAnsi="Times New Roman" w:cs="Times New Roman"/>
         </w:rPr>
-        <w:t>Jika pengguna(Traveller) mengi</w:t>
-      </w:r>
-      <w:r>
-        <w:rPr>
-          <w:rFonts w:ascii="Times New Roman" w:eastAsia="Times New Roman" w:hAnsi="Times New Roman" w:cs="Times New Roman"/>
-        </w:rPr>
-        <w:t>si field lokasi dengan meng</w:t>
-      </w:r>
-      <w:r>
-        <w:rPr>
-          <w:rFonts w:ascii="Times New Roman" w:eastAsia="Times New Roman" w:hAnsi="Times New Roman" w:cs="Times New Roman"/>
-          <w:lang w:val="id-ID"/>
-        </w:rPr>
-        <w:t>insert</w:t>
-      </w:r>
-      <w:r>
-        <w:rPr>
-          <w:rFonts w:ascii="Times New Roman" w:eastAsia="Times New Roman" w:hAnsi="Times New Roman" w:cs="Times New Roman"/>
-        </w:rPr>
-        <w:t xml:space="preserve"> lokasi di map kemudian mengedit field lokasi dengan mengedit langsung dari field lokasi, maka data yang masuk data yang setelah diedit.</w:t>
+        <w:t>Jika pengguna(Traveller) tidak mengisi salah satu field kecuali field note dan menekan tombol submit, maka sistem akan menampilkan peringatan bahwa ada field yang belum diisi.</w:t>
       </w:r>
     </w:p>
     <w:p>
@@ -8163,6 +8158,53 @@
           <w:rFonts w:ascii="Times New Roman" w:eastAsia="Times New Roman" w:hAnsi="Times New Roman" w:cs="Times New Roman"/>
         </w:rPr>
       </w:pPr>
+    </w:p>
+    <w:p>
+      <w:pPr>
+        <w:jc w:val="both"/>
+        <w:rPr>
+          <w:rFonts w:ascii="Times New Roman" w:eastAsia="Times New Roman" w:hAnsi="Times New Roman" w:cs="Times New Roman"/>
+          <w:b/>
+          <w:lang w:val="en-US"/>
+        </w:rPr>
+      </w:pPr>
+      <w:r>
+        <w:rPr>
+          <w:rFonts w:ascii="Times New Roman" w:eastAsia="Times New Roman" w:hAnsi="Times New Roman" w:cs="Times New Roman"/>
+          <w:b/>
+        </w:rPr>
+        <w:t xml:space="preserve">Alternate Path </w:t>
+      </w:r>
+      <w:r>
+        <w:rPr>
+          <w:rFonts w:ascii="Times New Roman" w:eastAsia="Times New Roman" w:hAnsi="Times New Roman" w:cs="Times New Roman"/>
+          <w:b/>
+          <w:lang w:val="en-US"/>
+        </w:rPr>
+        <w:t>3</w:t>
+      </w:r>
+    </w:p>
+    <w:p>
+      <w:pPr>
+        <w:jc w:val="both"/>
+        <w:rPr>
+          <w:rFonts w:ascii="Times New Roman" w:eastAsia="Times New Roman" w:hAnsi="Times New Roman" w:cs="Times New Roman"/>
+        </w:rPr>
+      </w:pPr>
+      <w:r>
+        <w:rPr>
+          <w:rFonts w:ascii="Times New Roman" w:eastAsia="Times New Roman" w:hAnsi="Times New Roman" w:cs="Times New Roman"/>
+        </w:rPr>
+        <w:t>Jika pengguna(Traveller) mengisi field Until dengan waktu yang lebih awal dari field From, maka sistem akan menampilkan peringatan bahwa waktu yang diisi tidak valid.</w:t>
+      </w:r>
+    </w:p>
+    <w:p>
+      <w:pPr>
+        <w:jc w:val="both"/>
+        <w:rPr>
+          <w:rFonts w:ascii="Times New Roman" w:eastAsia="Times New Roman" w:hAnsi="Times New Roman" w:cs="Times New Roman"/>
+        </w:rPr>
+      </w:pPr>
       <w:r>
         <w:rPr>
           <w:rFonts w:ascii="Times New Roman" w:eastAsia="Times New Roman" w:hAnsi="Times New Roman" w:cs="Times New Roman"/>
@@ -8175,16 +8217,8 @@
         <w:jc w:val="both"/>
         <w:rPr>
           <w:rFonts w:ascii="Times New Roman" w:eastAsia="Times New Roman" w:hAnsi="Times New Roman" w:cs="Times New Roman"/>
-          <w:b/>
-        </w:rPr>
-      </w:pPr>
-      <w:r>
-        <w:rPr>
-          <w:rFonts w:ascii="Times New Roman" w:eastAsia="Times New Roman" w:hAnsi="Times New Roman" w:cs="Times New Roman"/>
-          <w:b/>
-        </w:rPr>
-        <w:t>Alternate Path 3</w:t>
-      </w:r>
+        </w:rPr>
+      </w:pPr>
     </w:p>
     <w:p>
       <w:pPr>
@@ -8193,12 +8227,6 @@
           <w:rFonts w:ascii="Times New Roman" w:eastAsia="Times New Roman" w:hAnsi="Times New Roman" w:cs="Times New Roman"/>
         </w:rPr>
       </w:pPr>
-      <w:r>
-        <w:rPr>
-          <w:rFonts w:ascii="Times New Roman" w:eastAsia="Times New Roman" w:hAnsi="Times New Roman" w:cs="Times New Roman"/>
-        </w:rPr>
-        <w:t>Jika pengguna(Traveller) tidak mengisi salah satu field kecuali field note dan menekan tombol submit, maka sistem akan menampilkan peringatan bahwa ada field yang belum diisi.</w:t>
-      </w:r>
     </w:p>
     <w:p>
       <w:pPr>
@@ -8207,50 +8235,6 @@
           <w:rFonts w:ascii="Times New Roman" w:eastAsia="Times New Roman" w:hAnsi="Times New Roman" w:cs="Times New Roman"/>
         </w:rPr>
       </w:pPr>
-    </w:p>
-    <w:p>
-      <w:pPr>
-        <w:jc w:val="both"/>
-        <w:rPr>
-          <w:rFonts w:ascii="Times New Roman" w:eastAsia="Times New Roman" w:hAnsi="Times New Roman" w:cs="Times New Roman"/>
-          <w:b/>
-        </w:rPr>
-      </w:pPr>
-      <w:r>
-        <w:rPr>
-          <w:rFonts w:ascii="Times New Roman" w:eastAsia="Times New Roman" w:hAnsi="Times New Roman" w:cs="Times New Roman"/>
-          <w:b/>
-        </w:rPr>
-        <w:t>Alternate Path 4</w:t>
-      </w:r>
-    </w:p>
-    <w:p>
-      <w:pPr>
-        <w:jc w:val="both"/>
-        <w:rPr>
-          <w:rFonts w:ascii="Times New Roman" w:eastAsia="Times New Roman" w:hAnsi="Times New Roman" w:cs="Times New Roman"/>
-        </w:rPr>
-      </w:pPr>
-      <w:r>
-        <w:rPr>
-          <w:rFonts w:ascii="Times New Roman" w:eastAsia="Times New Roman" w:hAnsi="Times New Roman" w:cs="Times New Roman"/>
-        </w:rPr>
-        <w:t>Jika pengguna(Traveller) mengisi field Until dengan waktu yang lebih awal dari field From, maka sistem akan menampilkan peringatan bahwa waktu yang diisi tidak valid.</w:t>
-      </w:r>
-    </w:p>
-    <w:p>
-      <w:pPr>
-        <w:jc w:val="both"/>
-        <w:rPr>
-          <w:rFonts w:ascii="Times New Roman" w:eastAsia="Times New Roman" w:hAnsi="Times New Roman" w:cs="Times New Roman"/>
-        </w:rPr>
-      </w:pPr>
-      <w:r>
-        <w:rPr>
-          <w:rFonts w:ascii="Times New Roman" w:eastAsia="Times New Roman" w:hAnsi="Times New Roman" w:cs="Times New Roman"/>
-        </w:rPr>
-        <w:t xml:space="preserve"> </w:t>
-      </w:r>
     </w:p>
     <w:p>
       <w:pPr>
@@ -8274,8 +8258,8 @@
           <w:szCs w:val="26"/>
         </w:rPr>
       </w:pPr>
-      <w:bookmarkStart w:id="20" w:name="_2ztu2ovq4q5q" w:colFirst="0" w:colLast="0"/>
-      <w:bookmarkEnd w:id="20"/>
+      <w:bookmarkStart w:id="21" w:name="_2ztu2ovq4q5q" w:colFirst="0" w:colLast="0"/>
+      <w:bookmarkEnd w:id="21"/>
       <w:r>
         <w:rPr>
           <w:rFonts w:ascii="Times New Roman" w:eastAsia="Times New Roman" w:hAnsi="Times New Roman" w:cs="Times New Roman"/>
@@ -8284,7 +8268,6 @@
           <w:sz w:val="26"/>
           <w:szCs w:val="26"/>
         </w:rPr>
-        <w:lastRenderedPageBreak/>
         <w:t>Skenario Test Case</w:t>
       </w:r>
     </w:p>
@@ -9796,8 +9779,8 @@
           <w:szCs w:val="26"/>
         </w:rPr>
       </w:pPr>
-      <w:bookmarkStart w:id="21" w:name="_qkydta4bihp8" w:colFirst="0" w:colLast="0"/>
-      <w:bookmarkEnd w:id="21"/>
+      <w:bookmarkStart w:id="22" w:name="_qkydta4bihp8" w:colFirst="0" w:colLast="0"/>
+      <w:bookmarkEnd w:id="22"/>
       <w:r>
         <w:rPr>
           <w:rFonts w:ascii="Times New Roman" w:eastAsia="Times New Roman" w:hAnsi="Times New Roman" w:cs="Times New Roman"/>
@@ -9806,7 +9789,6 @@
           <w:sz w:val="26"/>
           <w:szCs w:val="26"/>
         </w:rPr>
-        <w:lastRenderedPageBreak/>
         <w:t>Skenario Test Case Dengan Data</w:t>
       </w:r>
     </w:p>
@@ -9872,7 +9854,7 @@
                 <w:color w:val="FFFFFF"/>
               </w:rPr>
             </w:pPr>
-            <w:bookmarkStart w:id="22" w:name="_Hlk503846824"/>
+            <w:bookmarkStart w:id="23" w:name="_Hlk503846824"/>
             <w:r>
               <w:rPr>
                 <w:rFonts w:ascii="Times New Roman" w:eastAsia="Times New Roman" w:hAnsi="Times New Roman" w:cs="Times New Roman"/>
@@ -10364,7 +10346,7 @@
           </w:p>
         </w:tc>
       </w:tr>
-      <w:bookmarkEnd w:id="22"/>
+      <w:bookmarkEnd w:id="23"/>
       <w:tr>
         <w:trPr>
           <w:trHeight w:val="1700"/>
@@ -10515,7 +10497,14 @@
               <w:rPr>
                 <w:rFonts w:ascii="Times New Roman" w:eastAsia="Times New Roman" w:hAnsi="Times New Roman" w:cs="Times New Roman"/>
               </w:rPr>
-              <w:t>Jl. Gegerkalong Hilir, Ciwaruga, Parongpong, Kabupaten Bandung Barat, Jawa Barat 40559, Indonesia</w:t>
+              <w:t>Jl. Gegerkalong Hilir, Ciwaruga, Parongpong, Kabupate</w:t>
+            </w:r>
+            <w:r>
+              <w:rPr>
+                <w:rFonts w:ascii="Times New Roman" w:eastAsia="Times New Roman" w:hAnsi="Times New Roman" w:cs="Times New Roman"/>
+              </w:rPr>
+              <w:lastRenderedPageBreak/>
+              <w:t>n Bandung Barat, Jawa Barat 40559, Indonesia</w:t>
             </w:r>
           </w:p>
         </w:tc>
@@ -10546,7 +10535,15 @@
               <w:rPr>
                 <w:rFonts w:ascii="Times New Roman" w:eastAsia="Times New Roman" w:hAnsi="Times New Roman" w:cs="Times New Roman"/>
               </w:rPr>
-              <w:t>Gg. Sarimanah I, Sarijadi, Sukasari, Kota Bandung, Jawa Barat 40151, Indonesia</w:t>
+              <w:lastRenderedPageBreak/>
+              <w:t xml:space="preserve">Gg. Sarimanah I, Sarijadi, Sukasari, Kota Bandung, Jawa Barat 40151, </w:t>
+            </w:r>
+            <w:r>
+              <w:rPr>
+                <w:rFonts w:ascii="Times New Roman" w:eastAsia="Times New Roman" w:hAnsi="Times New Roman" w:cs="Times New Roman"/>
+              </w:rPr>
+              <w:lastRenderedPageBreak/>
+              <w:t>Indonesia</w:t>
             </w:r>
           </w:p>
         </w:tc>
@@ -10575,6 +10572,7 @@
                 <w:sz w:val="21"/>
                 <w:szCs w:val="21"/>
               </w:rPr>
+              <w:lastRenderedPageBreak/>
               <w:t>01-01-2018</w:t>
             </w:r>
           </w:p>
@@ -10887,6 +10885,7 @@
                 <w:rFonts w:ascii="Times New Roman" w:eastAsia="Times New Roman" w:hAnsi="Times New Roman" w:cs="Times New Roman"/>
                 <w:b/>
               </w:rPr>
+              <w:lastRenderedPageBreak/>
               <w:t>Gagal tambah event karena ada field yang belum diisi</w:t>
             </w:r>
           </w:p>
@@ -11312,12 +11311,12 @@
           <w:lang w:val="id-ID"/>
         </w:rPr>
       </w:pPr>
-      <w:bookmarkStart w:id="23" w:name="_k36o458u4rbc" w:colFirst="0" w:colLast="0"/>
-      <w:bookmarkStart w:id="24" w:name="_px5dnmte1fvs" w:colFirst="0" w:colLast="0"/>
-      <w:bookmarkStart w:id="25" w:name="_ie971on44wlg" w:colFirst="0" w:colLast="0"/>
-      <w:bookmarkEnd w:id="23"/>
+      <w:bookmarkStart w:id="24" w:name="_k36o458u4rbc" w:colFirst="0" w:colLast="0"/>
+      <w:bookmarkStart w:id="25" w:name="_px5dnmte1fvs" w:colFirst="0" w:colLast="0"/>
+      <w:bookmarkStart w:id="26" w:name="_ie971on44wlg" w:colFirst="0" w:colLast="0"/>
       <w:bookmarkEnd w:id="24"/>
       <w:bookmarkEnd w:id="25"/>
+      <w:bookmarkEnd w:id="26"/>
     </w:p>
     <w:p>
       <w:pPr>
@@ -11332,8 +11331,8 @@
           <w:szCs w:val="34"/>
         </w:rPr>
       </w:pPr>
-      <w:bookmarkStart w:id="26" w:name="_th7471beh58e" w:colFirst="0" w:colLast="0"/>
-      <w:bookmarkEnd w:id="26"/>
+      <w:bookmarkStart w:id="27" w:name="_th7471beh58e" w:colFirst="0" w:colLast="0"/>
+      <w:bookmarkEnd w:id="27"/>
       <w:r>
         <w:rPr>
           <w:rFonts w:ascii="Times New Roman" w:eastAsia="Times New Roman" w:hAnsi="Times New Roman" w:cs="Times New Roman"/>
@@ -11341,7 +11340,6 @@
           <w:sz w:val="34"/>
           <w:szCs w:val="34"/>
         </w:rPr>
-        <w:lastRenderedPageBreak/>
         <w:t>5. Usecase : Lihat Event</w:t>
       </w:r>
     </w:p>
@@ -11359,8 +11357,8 @@
           <w:szCs w:val="26"/>
         </w:rPr>
       </w:pPr>
-      <w:bookmarkStart w:id="27" w:name="_4ok1tobaz6t6" w:colFirst="0" w:colLast="0"/>
-      <w:bookmarkEnd w:id="27"/>
+      <w:bookmarkStart w:id="28" w:name="_4ok1tobaz6t6" w:colFirst="0" w:colLast="0"/>
+      <w:bookmarkEnd w:id="28"/>
       <w:r>
         <w:rPr>
           <w:rFonts w:ascii="Times New Roman" w:eastAsia="Times New Roman" w:hAnsi="Times New Roman" w:cs="Times New Roman"/>
@@ -11439,8 +11437,8 @@
           <w:szCs w:val="26"/>
         </w:rPr>
       </w:pPr>
-      <w:bookmarkStart w:id="28" w:name="_wg83c9yvlcfs" w:colFirst="0" w:colLast="0"/>
-      <w:bookmarkEnd w:id="28"/>
+      <w:bookmarkStart w:id="29" w:name="_wg83c9yvlcfs" w:colFirst="0" w:colLast="0"/>
+      <w:bookmarkEnd w:id="29"/>
       <w:r>
         <w:rPr>
           <w:rFonts w:ascii="Times New Roman" w:eastAsia="Times New Roman" w:hAnsi="Times New Roman" w:cs="Times New Roman"/>
@@ -11481,8 +11479,8 @@
           <w:lang w:val="id-ID"/>
         </w:rPr>
       </w:pPr>
-      <w:bookmarkStart w:id="29" w:name="_ndp4dpv4akcp" w:colFirst="0" w:colLast="0"/>
-      <w:bookmarkEnd w:id="29"/>
+      <w:bookmarkStart w:id="30" w:name="_ndp4dpv4akcp" w:colFirst="0" w:colLast="0"/>
+      <w:bookmarkEnd w:id="30"/>
     </w:p>
     <w:p>
       <w:pPr>
@@ -11650,7 +11648,6 @@
           <w:sz w:val="26"/>
           <w:szCs w:val="26"/>
         </w:rPr>
-        <w:lastRenderedPageBreak/>
         <w:t>Skenario Test Case</w:t>
       </w:r>
     </w:p>
@@ -12243,8 +12240,8 @@
           <w:szCs w:val="34"/>
         </w:rPr>
       </w:pPr>
-      <w:bookmarkStart w:id="30" w:name="_8owss9hprgpp" w:colFirst="0" w:colLast="0"/>
-      <w:bookmarkEnd w:id="30"/>
+      <w:bookmarkStart w:id="31" w:name="_8owss9hprgpp" w:colFirst="0" w:colLast="0"/>
+      <w:bookmarkEnd w:id="31"/>
       <w:r>
         <w:rPr>
           <w:rFonts w:ascii="Times New Roman" w:eastAsia="Times New Roman" w:hAnsi="Times New Roman" w:cs="Times New Roman"/>
@@ -12252,7 +12249,6 @@
           <w:sz w:val="34"/>
           <w:szCs w:val="34"/>
         </w:rPr>
-        <w:lastRenderedPageBreak/>
         <w:t>6. Usecase : Mengedit Event</w:t>
       </w:r>
     </w:p>
@@ -12270,8 +12266,8 @@
           <w:szCs w:val="26"/>
         </w:rPr>
       </w:pPr>
-      <w:bookmarkStart w:id="31" w:name="_8tz7yfcg9c2s" w:colFirst="0" w:colLast="0"/>
-      <w:bookmarkEnd w:id="31"/>
+      <w:bookmarkStart w:id="32" w:name="_8tz7yfcg9c2s" w:colFirst="0" w:colLast="0"/>
+      <w:bookmarkEnd w:id="32"/>
       <w:r>
         <w:rPr>
           <w:rFonts w:ascii="Times New Roman" w:eastAsia="Times New Roman" w:hAnsi="Times New Roman" w:cs="Times New Roman"/>
@@ -12320,7 +12316,20 @@
         <w:rPr>
           <w:rFonts w:ascii="Times New Roman" w:eastAsia="Times New Roman" w:hAnsi="Times New Roman" w:cs="Times New Roman"/>
         </w:rPr>
-        <w:t xml:space="preserve"> pada textfield What your event , dan/atau mengganti posisi pengguna(traveller) sebelum event yang akan dituju pada textfield Previous Location, dan/atau mengganti lokasi event pada textfield Event Location atau meng-klik lokasi pada map sehingga textfield Event Location otomatis terisi, dan/atau mengganti waktu event mulai pada field tanggal dan waktu pada section From, dan/atau mengganti waktu event selesai pada field tanggal dan waktu pada section Until, dan/atau mengganti waktu keberangkatan pada field waktu pada section Departure, dan/atau mengganti catatan pada textfield note. Pengguna(Traveller) menekan tombol Submit, dan/atau mengganti kemudian muncul popup pemilihan moda transportasi, dan/atau mengganti moda transportasi dengan meng-klik salah satu radio button yang tersedia pada form.</w:t>
+        <w:t xml:space="preserve"> pada textfield What your event , dan/atau mengganti lokasi event pada textfield Event Location atau</w:t>
+      </w:r>
+      <w:r>
+        <w:rPr>
+          <w:rFonts w:ascii="Times New Roman" w:eastAsia="Times New Roman" w:hAnsi="Times New Roman" w:cs="Times New Roman"/>
+          <w:lang w:val="en-US"/>
+        </w:rPr>
+        <w:t xml:space="preserve"> insert</w:t>
+      </w:r>
+      <w:r>
+        <w:rPr>
+          <w:rFonts w:ascii="Times New Roman" w:eastAsia="Times New Roman" w:hAnsi="Times New Roman" w:cs="Times New Roman"/>
+        </w:rPr>
+        <w:t xml:space="preserve"> lokasi pada map sehingga textfield Event Location otomatis terisi, dan/atau mengganti waktu event mulai pada field tanggal dan waktu pada section From, dan/atau mengganti waktu event selesai pada field tanggal dan waktu pada section Until, dan/atau mengganti waktu keberangkatan pada field waktu pada section Departure, dan/atau mengganti catatan pada textfield note. Pengguna(Traveller) menekan tombol Submit, dan/atau mengganti kemudian muncul popup pemilihan moda transportasi, dan/atau mengganti moda transportasi dengan meng-klik salah satu radio button yang tersedia pada form.</w:t>
       </w:r>
     </w:p>
     <w:p>
@@ -12338,8 +12347,8 @@
           <w:szCs w:val="26"/>
         </w:rPr>
       </w:pPr>
-      <w:bookmarkStart w:id="32" w:name="_n5jqcz2l2fn" w:colFirst="0" w:colLast="0"/>
-      <w:bookmarkEnd w:id="32"/>
+      <w:bookmarkStart w:id="33" w:name="_n5jqcz2l2fn" w:colFirst="0" w:colLast="0"/>
+      <w:bookmarkEnd w:id="33"/>
       <w:r>
         <w:rPr>
           <w:rFonts w:ascii="Times New Roman" w:eastAsia="Times New Roman" w:hAnsi="Times New Roman" w:cs="Times New Roman"/>
@@ -12348,6 +12357,7 @@
           <w:sz w:val="26"/>
           <w:szCs w:val="26"/>
         </w:rPr>
+        <w:lastRenderedPageBreak/>
         <w:t>Alternate Path</w:t>
       </w:r>
     </w:p>
@@ -13254,7 +13264,6 @@
                 <w:rFonts w:ascii="Times New Roman" w:eastAsia="Times New Roman" w:hAnsi="Times New Roman" w:cs="Times New Roman"/>
                 <w:b/>
               </w:rPr>
-              <w:lastRenderedPageBreak/>
               <w:t>Gagal tambah event karena ada field yang belum diisi</w:t>
             </w:r>
           </w:p>
@@ -13729,8 +13738,6 @@
           <w:lang w:val="id-ID"/>
         </w:rPr>
       </w:pPr>
-      <w:bookmarkStart w:id="33" w:name="_GoBack"/>
-      <w:bookmarkEnd w:id="33"/>
     </w:p>
     <w:p>
       <w:pPr>
@@ -15214,6 +15221,7 @@
           <w:rFonts w:ascii="Times New Roman" w:eastAsia="Times New Roman" w:hAnsi="Times New Roman" w:cs="Times New Roman"/>
           <w:color w:val="FF0000"/>
         </w:rPr>
+        <w:lastRenderedPageBreak/>
         <w:t>-. at di halaman list event dengan at di view more tidak sesuai</w:t>
       </w:r>
     </w:p>
@@ -15357,7 +15365,7 @@
       <w:bookmarkEnd w:id="34"/>
     </w:p>
     <w:sectPr>
-      <w:pgSz w:w="16839" w:h="11907" w:orient="landscape" w:code="9"/>
+      <w:pgSz w:w="11907" w:h="16839" w:code="9"/>
       <w:pgMar w:top="1440" w:right="1440" w:bottom="1440" w:left="1440" w:header="0" w:footer="720" w:gutter="0"/>
       <w:pgNumType w:start="1"/>
       <w:cols w:space="720"/>
@@ -15368,7 +15376,7 @@
 </file>
 
 <file path=word/styles.xml><?xml version="1.0" encoding="utf-8"?>
-<w:styles xmlns:mc="http://schemas.openxmlformats.org/markup-compatibility/2006" xmlns:r="http://schemas.openxmlformats.org/officeDocument/2006/relationships" xmlns:w="http://schemas.openxmlformats.org/wordprocessingml/2006/main" xmlns:w14="http://schemas.microsoft.com/office/word/2010/wordml" mc:Ignorable="w14">
+<w:styles xmlns:mc="http://schemas.openxmlformats.org/markup-compatibility/2006" xmlns:r="http://schemas.openxmlformats.org/officeDocument/2006/relationships" xmlns:w="http://schemas.openxmlformats.org/wordprocessingml/2006/main" xmlns:w14="http://schemas.microsoft.com/office/word/2010/wordml" xmlns:w15="http://schemas.microsoft.com/office/word/2012/wordml" mc:Ignorable="w14 w15">
   <w:docDefaults>
     <w:rPrDefault>
       <w:rPr>
@@ -15392,144 +15400,378 @@
       </w:pPr>
     </w:pPrDefault>
   </w:docDefaults>
-  <w:latentStyles w:defLockedState="0" w:defUIPriority="99" w:defSemiHidden="1" w:defUnhideWhenUsed="1" w:defQFormat="0" w:count="267">
-    <w:lsdException w:name="Normal" w:semiHidden="0" w:uiPriority="0" w:unhideWhenUsed="0" w:qFormat="1"/>
-    <w:lsdException w:name="heading 1" w:semiHidden="0" w:uiPriority="9" w:unhideWhenUsed="0" w:qFormat="1"/>
-    <w:lsdException w:name="heading 2" w:uiPriority="9" w:qFormat="1"/>
-    <w:lsdException w:name="heading 3" w:uiPriority="9" w:qFormat="1"/>
-    <w:lsdException w:name="heading 4" w:uiPriority="9" w:qFormat="1"/>
-    <w:lsdException w:name="heading 5" w:uiPriority="9" w:qFormat="1"/>
-    <w:lsdException w:name="heading 6" w:uiPriority="9" w:qFormat="1"/>
-    <w:lsdException w:name="heading 7" w:uiPriority="9" w:qFormat="1"/>
-    <w:lsdException w:name="heading 8" w:uiPriority="9" w:qFormat="1"/>
-    <w:lsdException w:name="heading 9" w:uiPriority="9" w:qFormat="1"/>
-    <w:lsdException w:name="toc 1" w:uiPriority="39"/>
-    <w:lsdException w:name="toc 2" w:uiPriority="39"/>
-    <w:lsdException w:name="toc 3" w:uiPriority="39"/>
-    <w:lsdException w:name="toc 4" w:uiPriority="39"/>
-    <w:lsdException w:name="toc 5" w:uiPriority="39"/>
-    <w:lsdException w:name="toc 6" w:uiPriority="39"/>
-    <w:lsdException w:name="toc 7" w:uiPriority="39"/>
-    <w:lsdException w:name="toc 8" w:uiPriority="39"/>
-    <w:lsdException w:name="toc 9" w:uiPriority="39"/>
-    <w:lsdException w:name="caption" w:uiPriority="35" w:qFormat="1"/>
-    <w:lsdException w:name="Title" w:semiHidden="0" w:uiPriority="10" w:unhideWhenUsed="0" w:qFormat="1"/>
-    <w:lsdException w:name="Default Paragraph Font" w:uiPriority="1"/>
-    <w:lsdException w:name="Subtitle" w:semiHidden="0" w:uiPriority="11" w:unhideWhenUsed="0" w:qFormat="1"/>
-    <w:lsdException w:name="Strong" w:semiHidden="0" w:uiPriority="22" w:unhideWhenUsed="0" w:qFormat="1"/>
-    <w:lsdException w:name="Emphasis" w:semiHidden="0" w:uiPriority="20" w:unhideWhenUsed="0" w:qFormat="1"/>
-    <w:lsdException w:name="Table Grid" w:semiHidden="0" w:uiPriority="39" w:unhideWhenUsed="0"/>
-    <w:lsdException w:name="Placeholder Text" w:unhideWhenUsed="0"/>
-    <w:lsdException w:name="No Spacing" w:semiHidden="0" w:uiPriority="1" w:unhideWhenUsed="0" w:qFormat="1"/>
-    <w:lsdException w:name="Light Shading" w:semiHidden="0" w:uiPriority="60" w:unhideWhenUsed="0"/>
-    <w:lsdException w:name="Light List" w:semiHidden="0" w:uiPriority="61" w:unhideWhenUsed="0"/>
-    <w:lsdException w:name="Light Grid" w:semiHidden="0" w:uiPriority="62" w:unhideWhenUsed="0"/>
-    <w:lsdException w:name="Medium Shading 1" w:semiHidden="0" w:uiPriority="63" w:unhideWhenUsed="0"/>
-    <w:lsdException w:name="Medium Shading 2" w:semiHidden="0" w:uiPriority="64" w:unhideWhenUsed="0"/>
-    <w:lsdException w:name="Medium List 1" w:semiHidden="0" w:uiPriority="65" w:unhideWhenUsed="0"/>
-    <w:lsdException w:name="Medium List 2" w:semiHidden="0" w:uiPriority="66" w:unhideWhenUsed="0"/>
-    <w:lsdException w:name="Medium Grid 1" w:semiHidden="0" w:uiPriority="67" w:unhideWhenUsed="0"/>
-    <w:lsdException w:name="Medium Grid 2" w:semiHidden="0" w:uiPriority="68" w:unhideWhenUsed="0"/>
-    <w:lsdException w:name="Medium Grid 3" w:semiHidden="0" w:uiPriority="69" w:unhideWhenUsed="0"/>
-    <w:lsdException w:name="Dark List" w:semiHidden="0" w:uiPriority="70" w:unhideWhenUsed="0"/>
-    <w:lsdException w:name="Colorful Shading" w:semiHidden="0" w:uiPriority="71" w:unhideWhenUsed="0"/>
-    <w:lsdException w:name="Colorful List" w:semiHidden="0" w:uiPriority="72" w:unhideWhenUsed="0"/>
-    <w:lsdException w:name="Colorful Grid" w:semiHidden="0" w:uiPriority="73" w:unhideWhenUsed="0"/>
-    <w:lsdException w:name="Light Shading Accent 1" w:semiHidden="0" w:uiPriority="60" w:unhideWhenUsed="0"/>
-    <w:lsdException w:name="Light List Accent 1" w:semiHidden="0" w:uiPriority="61" w:unhideWhenUsed="0"/>
-    <w:lsdException w:name="Light Grid Accent 1" w:semiHidden="0" w:uiPriority="62" w:unhideWhenUsed="0"/>
-    <w:lsdException w:name="Medium Shading 1 Accent 1" w:semiHidden="0" w:uiPriority="63" w:unhideWhenUsed="0"/>
-    <w:lsdException w:name="Medium Shading 2 Accent 1" w:semiHidden="0" w:uiPriority="64" w:unhideWhenUsed="0"/>
-    <w:lsdException w:name="Medium List 1 Accent 1" w:semiHidden="0" w:uiPriority="65" w:unhideWhenUsed="0"/>
-    <w:lsdException w:name="Revision" w:unhideWhenUsed="0"/>
-    <w:lsdException w:name="List Paragraph" w:semiHidden="0" w:uiPriority="34" w:unhideWhenUsed="0" w:qFormat="1"/>
-    <w:lsdException w:name="Quote" w:semiHidden="0" w:uiPriority="29" w:unhideWhenUsed="0" w:qFormat="1"/>
-    <w:lsdException w:name="Intense Quote" w:semiHidden="0" w:uiPriority="30" w:unhideWhenUsed="0" w:qFormat="1"/>
-    <w:lsdException w:name="Medium List 2 Accent 1" w:semiHidden="0" w:uiPriority="66" w:unhideWhenUsed="0"/>
-    <w:lsdException w:name="Medium Grid 1 Accent 1" w:semiHidden="0" w:uiPriority="67" w:unhideWhenUsed="0"/>
-    <w:lsdException w:name="Medium Grid 2 Accent 1" w:semiHidden="0" w:uiPriority="68" w:unhideWhenUsed="0"/>
-    <w:lsdException w:name="Medium Grid 3 Accent 1" w:semiHidden="0" w:uiPriority="69" w:unhideWhenUsed="0"/>
-    <w:lsdException w:name="Dark List Accent 1" w:semiHidden="0" w:uiPriority="70" w:unhideWhenUsed="0"/>
-    <w:lsdException w:name="Colorful Shading Accent 1" w:semiHidden="0" w:uiPriority="71" w:unhideWhenUsed="0"/>
-    <w:lsdException w:name="Colorful List Accent 1" w:semiHidden="0" w:uiPriority="72" w:unhideWhenUsed="0"/>
-    <w:lsdException w:name="Colorful Grid Accent 1" w:semiHidden="0" w:uiPriority="73" w:unhideWhenUsed="0"/>
-    <w:lsdException w:name="Light Shading Accent 2" w:semiHidden="0" w:uiPriority="60" w:unhideWhenUsed="0"/>
-    <w:lsdException w:name="Light List Accent 2" w:semiHidden="0" w:uiPriority="61" w:unhideWhenUsed="0"/>
-    <w:lsdException w:name="Light Grid Accent 2" w:semiHidden="0" w:uiPriority="62" w:unhideWhenUsed="0"/>
-    <w:lsdException w:name="Medium Shading 1 Accent 2" w:semiHidden="0" w:uiPriority="63" w:unhideWhenUsed="0"/>
-    <w:lsdException w:name="Medium Shading 2 Accent 2" w:semiHidden="0" w:uiPriority="64" w:unhideWhenUsed="0"/>
-    <w:lsdException w:name="Medium List 1 Accent 2" w:semiHidden="0" w:uiPriority="65" w:unhideWhenUsed="0"/>
-    <w:lsdException w:name="Medium List 2 Accent 2" w:semiHidden="0" w:uiPriority="66" w:unhideWhenUsed="0"/>
-    <w:lsdException w:name="Medium Grid 1 Accent 2" w:semiHidden="0" w:uiPriority="67" w:unhideWhenUsed="0"/>
-    <w:lsdException w:name="Medium Grid 2 Accent 2" w:semiHidden="0" w:uiPriority="68" w:unhideWhenUsed="0"/>
-    <w:lsdException w:name="Medium Grid 3 Accent 2" w:semiHidden="0" w:uiPriority="69" w:unhideWhenUsed="0"/>
-    <w:lsdException w:name="Dark List Accent 2" w:semiHidden="0" w:uiPriority="70" w:unhideWhenUsed="0"/>
-    <w:lsdException w:name="Colorful Shading Accent 2" w:semiHidden="0" w:uiPriority="71" w:unhideWhenUsed="0"/>
-    <w:lsdException w:name="Colorful List Accent 2" w:semiHidden="0" w:uiPriority="72" w:unhideWhenUsed="0"/>
-    <w:lsdException w:name="Colorful Grid Accent 2" w:semiHidden="0" w:uiPriority="73" w:unhideWhenUsed="0"/>
-    <w:lsdException w:name="Light Shading Accent 3" w:semiHidden="0" w:uiPriority="60" w:unhideWhenUsed="0"/>
-    <w:lsdException w:name="Light List Accent 3" w:semiHidden="0" w:uiPriority="61" w:unhideWhenUsed="0"/>
-    <w:lsdException w:name="Light Grid Accent 3" w:semiHidden="0" w:uiPriority="62" w:unhideWhenUsed="0"/>
-    <w:lsdException w:name="Medium Shading 1 Accent 3" w:semiHidden="0" w:uiPriority="63" w:unhideWhenUsed="0"/>
-    <w:lsdException w:name="Medium Shading 2 Accent 3" w:semiHidden="0" w:uiPriority="64" w:unhideWhenUsed="0"/>
-    <w:lsdException w:name="Medium List 1 Accent 3" w:semiHidden="0" w:uiPriority="65" w:unhideWhenUsed="0"/>
-    <w:lsdException w:name="Medium List 2 Accent 3" w:semiHidden="0" w:uiPriority="66" w:unhideWhenUsed="0"/>
-    <w:lsdException w:name="Medium Grid 1 Accent 3" w:semiHidden="0" w:uiPriority="67" w:unhideWhenUsed="0"/>
-    <w:lsdException w:name="Medium Grid 2 Accent 3" w:semiHidden="0" w:uiPriority="68" w:unhideWhenUsed="0"/>
-    <w:lsdException w:name="Medium Grid 3 Accent 3" w:semiHidden="0" w:uiPriority="69" w:unhideWhenUsed="0"/>
-    <w:lsdException w:name="Dark List Accent 3" w:semiHidden="0" w:uiPriority="70" w:unhideWhenUsed="0"/>
-    <w:lsdException w:name="Colorful Shading Accent 3" w:semiHidden="0" w:uiPriority="71" w:unhideWhenUsed="0"/>
-    <w:lsdException w:name="Colorful List Accent 3" w:semiHidden="0" w:uiPriority="72" w:unhideWhenUsed="0"/>
-    <w:lsdException w:name="Colorful Grid Accent 3" w:semiHidden="0" w:uiPriority="73" w:unhideWhenUsed="0"/>
-    <w:lsdException w:name="Light Shading Accent 4" w:semiHidden="0" w:uiPriority="60" w:unhideWhenUsed="0"/>
-    <w:lsdException w:name="Light List Accent 4" w:semiHidden="0" w:uiPriority="61" w:unhideWhenUsed="0"/>
-    <w:lsdException w:name="Light Grid Accent 4" w:semiHidden="0" w:uiPriority="62" w:unhideWhenUsed="0"/>
-    <w:lsdException w:name="Medium Shading 1 Accent 4" w:semiHidden="0" w:uiPriority="63" w:unhideWhenUsed="0"/>
-    <w:lsdException w:name="Medium Shading 2 Accent 4" w:semiHidden="0" w:uiPriority="64" w:unhideWhenUsed="0"/>
-    <w:lsdException w:name="Medium List 1 Accent 4" w:semiHidden="0" w:uiPriority="65" w:unhideWhenUsed="0"/>
-    <w:lsdException w:name="Medium List 2 Accent 4" w:semiHidden="0" w:uiPriority="66" w:unhideWhenUsed="0"/>
-    <w:lsdException w:name="Medium Grid 1 Accent 4" w:semiHidden="0" w:uiPriority="67" w:unhideWhenUsed="0"/>
-    <w:lsdException w:name="Medium Grid 2 Accent 4" w:semiHidden="0" w:uiPriority="68" w:unhideWhenUsed="0"/>
-    <w:lsdException w:name="Medium Grid 3 Accent 4" w:semiHidden="0" w:uiPriority="69" w:unhideWhenUsed="0"/>
-    <w:lsdException w:name="Dark List Accent 4" w:semiHidden="0" w:uiPriority="70" w:unhideWhenUsed="0"/>
-    <w:lsdException w:name="Colorful Shading Accent 4" w:semiHidden="0" w:uiPriority="71" w:unhideWhenUsed="0"/>
-    <w:lsdException w:name="Colorful List Accent 4" w:semiHidden="0" w:uiPriority="72" w:unhideWhenUsed="0"/>
-    <w:lsdException w:name="Colorful Grid Accent 4" w:semiHidden="0" w:uiPriority="73" w:unhideWhenUsed="0"/>
-    <w:lsdException w:name="Light Shading Accent 5" w:semiHidden="0" w:uiPriority="60" w:unhideWhenUsed="0"/>
-    <w:lsdException w:name="Light List Accent 5" w:semiHidden="0" w:uiPriority="61" w:unhideWhenUsed="0"/>
-    <w:lsdException w:name="Light Grid Accent 5" w:semiHidden="0" w:uiPriority="62" w:unhideWhenUsed="0"/>
-    <w:lsdException w:name="Medium Shading 1 Accent 5" w:semiHidden="0" w:uiPriority="63" w:unhideWhenUsed="0"/>
-    <w:lsdException w:name="Medium Shading 2 Accent 5" w:semiHidden="0" w:uiPriority="64" w:unhideWhenUsed="0"/>
-    <w:lsdException w:name="Medium List 1 Accent 5" w:semiHidden="0" w:uiPriority="65" w:unhideWhenUsed="0"/>
-    <w:lsdException w:name="Medium List 2 Accent 5" w:semiHidden="0" w:uiPriority="66" w:unhideWhenUsed="0"/>
-    <w:lsdException w:name="Medium Grid 1 Accent 5" w:semiHidden="0" w:uiPriority="67" w:unhideWhenUsed="0"/>
-    <w:lsdException w:name="Medium Grid 2 Accent 5" w:semiHidden="0" w:uiPriority="68" w:unhideWhenUsed="0"/>
-    <w:lsdException w:name="Medium Grid 3 Accent 5" w:semiHidden="0" w:uiPriority="69" w:unhideWhenUsed="0"/>
-    <w:lsdException w:name="Dark List Accent 5" w:semiHidden="0" w:uiPriority="70" w:unhideWhenUsed="0"/>
-    <w:lsdException w:name="Colorful Shading Accent 5" w:semiHidden="0" w:uiPriority="71" w:unhideWhenUsed="0"/>
-    <w:lsdException w:name="Colorful List Accent 5" w:semiHidden="0" w:uiPriority="72" w:unhideWhenUsed="0"/>
-    <w:lsdException w:name="Colorful Grid Accent 5" w:semiHidden="0" w:uiPriority="73" w:unhideWhenUsed="0"/>
-    <w:lsdException w:name="Light Shading Accent 6" w:semiHidden="0" w:uiPriority="60" w:unhideWhenUsed="0"/>
-    <w:lsdException w:name="Light List Accent 6" w:semiHidden="0" w:uiPriority="61" w:unhideWhenUsed="0"/>
-    <w:lsdException w:name="Light Grid Accent 6" w:semiHidden="0" w:uiPriority="62" w:unhideWhenUsed="0"/>
-    <w:lsdException w:name="Medium Shading 1 Accent 6" w:semiHidden="0" w:uiPriority="63" w:unhideWhenUsed="0"/>
-    <w:lsdException w:name="Medium Shading 2 Accent 6" w:semiHidden="0" w:uiPriority="64" w:unhideWhenUsed="0"/>
-    <w:lsdException w:name="Medium List 1 Accent 6" w:semiHidden="0" w:uiPriority="65" w:unhideWhenUsed="0"/>
-    <w:lsdException w:name="Medium List 2 Accent 6" w:semiHidden="0" w:uiPriority="66" w:unhideWhenUsed="0"/>
-    <w:lsdException w:name="Medium Grid 1 Accent 6" w:semiHidden="0" w:uiPriority="67" w:unhideWhenUsed="0"/>
-    <w:lsdException w:name="Medium Grid 2 Accent 6" w:semiHidden="0" w:uiPriority="68" w:unhideWhenUsed="0"/>
-    <w:lsdException w:name="Medium Grid 3 Accent 6" w:semiHidden="0" w:uiPriority="69" w:unhideWhenUsed="0"/>
-    <w:lsdException w:name="Dark List Accent 6" w:semiHidden="0" w:uiPriority="70" w:unhideWhenUsed="0"/>
-    <w:lsdException w:name="Colorful Shading Accent 6" w:semiHidden="0" w:uiPriority="71" w:unhideWhenUsed="0"/>
-    <w:lsdException w:name="Colorful List Accent 6" w:semiHidden="0" w:uiPriority="72" w:unhideWhenUsed="0"/>
-    <w:lsdException w:name="Colorful Grid Accent 6" w:semiHidden="0" w:uiPriority="73" w:unhideWhenUsed="0"/>
-    <w:lsdException w:name="Subtle Emphasis" w:semiHidden="0" w:uiPriority="19" w:unhideWhenUsed="0" w:qFormat="1"/>
-    <w:lsdException w:name="Intense Emphasis" w:semiHidden="0" w:uiPriority="21" w:unhideWhenUsed="0" w:qFormat="1"/>
-    <w:lsdException w:name="Subtle Reference" w:semiHidden="0" w:uiPriority="31" w:unhideWhenUsed="0" w:qFormat="1"/>
-    <w:lsdException w:name="Intense Reference" w:semiHidden="0" w:uiPriority="32" w:unhideWhenUsed="0" w:qFormat="1"/>
-    <w:lsdException w:name="Book Title" w:semiHidden="0" w:uiPriority="33" w:unhideWhenUsed="0" w:qFormat="1"/>
-    <w:lsdException w:name="Bibliography" w:uiPriority="37"/>
-    <w:lsdException w:name="TOC Heading" w:uiPriority="39" w:qFormat="1"/>
+  <w:latentStyles w:defLockedState="0" w:defUIPriority="99" w:defSemiHidden="0" w:defUnhideWhenUsed="0" w:defQFormat="0" w:count="371">
+    <w:lsdException w:name="Normal" w:uiPriority="0" w:qFormat="1"/>
+    <w:lsdException w:name="heading 1" w:uiPriority="9" w:qFormat="1"/>
+    <w:lsdException w:name="heading 2" w:semiHidden="1" w:uiPriority="9" w:unhideWhenUsed="1" w:qFormat="1"/>
+    <w:lsdException w:name="heading 3" w:semiHidden="1" w:uiPriority="9" w:unhideWhenUsed="1" w:qFormat="1"/>
+    <w:lsdException w:name="heading 4" w:semiHidden="1" w:uiPriority="9" w:unhideWhenUsed="1" w:qFormat="1"/>
+    <w:lsdException w:name="heading 5" w:semiHidden="1" w:uiPriority="9" w:unhideWhenUsed="1" w:qFormat="1"/>
+    <w:lsdException w:name="heading 6" w:semiHidden="1" w:uiPriority="9" w:unhideWhenUsed="1" w:qFormat="1"/>
+    <w:lsdException w:name="heading 7" w:semiHidden="1" w:uiPriority="9" w:unhideWhenUsed="1" w:qFormat="1"/>
+    <w:lsdException w:name="heading 8" w:semiHidden="1" w:uiPriority="9" w:unhideWhenUsed="1" w:qFormat="1"/>
+    <w:lsdException w:name="heading 9" w:semiHidden="1" w:uiPriority="9" w:unhideWhenUsed="1" w:qFormat="1"/>
+    <w:lsdException w:name="index 1" w:semiHidden="1" w:unhideWhenUsed="1"/>
+    <w:lsdException w:name="index 2" w:semiHidden="1" w:unhideWhenUsed="1"/>
+    <w:lsdException w:name="index 3" w:semiHidden="1" w:unhideWhenUsed="1"/>
+    <w:lsdException w:name="index 4" w:semiHidden="1" w:unhideWhenUsed="1"/>
+    <w:lsdException w:name="index 5" w:semiHidden="1" w:unhideWhenUsed="1"/>
+    <w:lsdException w:name="index 6" w:semiHidden="1" w:unhideWhenUsed="1"/>
+    <w:lsdException w:name="index 7" w:semiHidden="1" w:unhideWhenUsed="1"/>
+    <w:lsdException w:name="index 8" w:semiHidden="1" w:unhideWhenUsed="1"/>
+    <w:lsdException w:name="index 9" w:semiHidden="1" w:unhideWhenUsed="1"/>
+    <w:lsdException w:name="toc 1" w:semiHidden="1" w:uiPriority="39" w:unhideWhenUsed="1"/>
+    <w:lsdException w:name="toc 2" w:semiHidden="1" w:uiPriority="39" w:unhideWhenUsed="1"/>
+    <w:lsdException w:name="toc 3" w:semiHidden="1" w:uiPriority="39" w:unhideWhenUsed="1"/>
+    <w:lsdException w:name="toc 4" w:semiHidden="1" w:uiPriority="39" w:unhideWhenUsed="1"/>
+    <w:lsdException w:name="toc 5" w:semiHidden="1" w:uiPriority="39" w:unhideWhenUsed="1"/>
+    <w:lsdException w:name="toc 6" w:semiHidden="1" w:uiPriority="39" w:unhideWhenUsed="1"/>
+    <w:lsdException w:name="toc 7" w:semiHidden="1" w:uiPriority="39" w:unhideWhenUsed="1"/>
+    <w:lsdException w:name="toc 8" w:semiHidden="1" w:uiPriority="39" w:unhideWhenUsed="1"/>
+    <w:lsdException w:name="toc 9" w:semiHidden="1" w:uiPriority="39" w:unhideWhenUsed="1"/>
+    <w:lsdException w:name="Normal Indent" w:semiHidden="1" w:unhideWhenUsed="1"/>
+    <w:lsdException w:name="footnote text" w:semiHidden="1" w:unhideWhenUsed="1"/>
+    <w:lsdException w:name="annotation text" w:semiHidden="1" w:unhideWhenUsed="1"/>
+    <w:lsdException w:name="header" w:semiHidden="1" w:unhideWhenUsed="1"/>
+    <w:lsdException w:name="footer" w:semiHidden="1" w:unhideWhenUsed="1"/>
+    <w:lsdException w:name="index heading" w:semiHidden="1" w:unhideWhenUsed="1"/>
+    <w:lsdException w:name="caption" w:semiHidden="1" w:uiPriority="35" w:unhideWhenUsed="1" w:qFormat="1"/>
+    <w:lsdException w:name="table of figures" w:semiHidden="1" w:unhideWhenUsed="1"/>
+    <w:lsdException w:name="envelope address" w:semiHidden="1" w:unhideWhenUsed="1"/>
+    <w:lsdException w:name="envelope return" w:semiHidden="1" w:unhideWhenUsed="1"/>
+    <w:lsdException w:name="footnote reference" w:semiHidden="1" w:unhideWhenUsed="1"/>
+    <w:lsdException w:name="annotation reference" w:semiHidden="1" w:unhideWhenUsed="1"/>
+    <w:lsdException w:name="line number" w:semiHidden="1" w:unhideWhenUsed="1"/>
+    <w:lsdException w:name="page number" w:semiHidden="1" w:unhideWhenUsed="1"/>
+    <w:lsdException w:name="endnote reference" w:semiHidden="1" w:unhideWhenUsed="1"/>
+    <w:lsdException w:name="endnote text" w:semiHidden="1" w:unhideWhenUsed="1"/>
+    <w:lsdException w:name="table of authorities" w:semiHidden="1" w:unhideWhenUsed="1"/>
+    <w:lsdException w:name="macro" w:semiHidden="1" w:unhideWhenUsed="1"/>
+    <w:lsdException w:name="toa heading" w:semiHidden="1" w:unhideWhenUsed="1"/>
+    <w:lsdException w:name="List" w:semiHidden="1" w:unhideWhenUsed="1"/>
+    <w:lsdException w:name="List Bullet" w:semiHidden="1" w:unhideWhenUsed="1"/>
+    <w:lsdException w:name="List Number" w:semiHidden="1" w:unhideWhenUsed="1"/>
+    <w:lsdException w:name="List 2" w:semiHidden="1" w:unhideWhenUsed="1"/>
+    <w:lsdException w:name="List 3" w:semiHidden="1" w:unhideWhenUsed="1"/>
+    <w:lsdException w:name="List 4" w:semiHidden="1" w:unhideWhenUsed="1"/>
+    <w:lsdException w:name="List 5" w:semiHidden="1" w:unhideWhenUsed="1"/>
+    <w:lsdException w:name="List Bullet 2" w:semiHidden="1" w:unhideWhenUsed="1"/>
+    <w:lsdException w:name="List Bullet 3" w:semiHidden="1" w:unhideWhenUsed="1"/>
+    <w:lsdException w:name="List Bullet 4" w:semiHidden="1" w:unhideWhenUsed="1"/>
+    <w:lsdException w:name="List Bullet 5" w:semiHidden="1" w:unhideWhenUsed="1"/>
+    <w:lsdException w:name="List Number 2" w:semiHidden="1" w:unhideWhenUsed="1"/>
+    <w:lsdException w:name="List Number 3" w:semiHidden="1" w:unhideWhenUsed="1"/>
+    <w:lsdException w:name="List Number 4" w:semiHidden="1" w:unhideWhenUsed="1"/>
+    <w:lsdException w:name="List Number 5" w:semiHidden="1" w:unhideWhenUsed="1"/>
+    <w:lsdException w:name="Title" w:uiPriority="10" w:qFormat="1"/>
+    <w:lsdException w:name="Closing" w:semiHidden="1" w:unhideWhenUsed="1"/>
+    <w:lsdException w:name="Signature" w:semiHidden="1" w:unhideWhenUsed="1"/>
+    <w:lsdException w:name="Default Paragraph Font" w:semiHidden="1" w:uiPriority="1" w:unhideWhenUsed="1"/>
+    <w:lsdException w:name="Body Text" w:semiHidden="1" w:unhideWhenUsed="1"/>
+    <w:lsdException w:name="Body Text Indent" w:semiHidden="1" w:unhideWhenUsed="1"/>
+    <w:lsdException w:name="List Continue" w:semiHidden="1" w:unhideWhenUsed="1"/>
+    <w:lsdException w:name="List Continue 2" w:semiHidden="1" w:unhideWhenUsed="1"/>
+    <w:lsdException w:name="List Continue 3" w:semiHidden="1" w:unhideWhenUsed="1"/>
+    <w:lsdException w:name="List Continue 4" w:semiHidden="1" w:unhideWhenUsed="1"/>
+    <w:lsdException w:name="List Continue 5" w:semiHidden="1" w:unhideWhenUsed="1"/>
+    <w:lsdException w:name="Message Header" w:semiHidden="1" w:unhideWhenUsed="1"/>
+    <w:lsdException w:name="Subtitle" w:uiPriority="11" w:qFormat="1"/>
+    <w:lsdException w:name="Salutation" w:semiHidden="1" w:unhideWhenUsed="1"/>
+    <w:lsdException w:name="Date" w:semiHidden="1" w:unhideWhenUsed="1"/>
+    <w:lsdException w:name="Body Text First Indent" w:semiHidden="1" w:unhideWhenUsed="1"/>
+    <w:lsdException w:name="Body Text First Indent 2" w:semiHidden="1" w:unhideWhenUsed="1"/>
+    <w:lsdException w:name="Note Heading" w:semiHidden="1" w:unhideWhenUsed="1"/>
+    <w:lsdException w:name="Body Text 2" w:semiHidden="1" w:unhideWhenUsed="1"/>
+    <w:lsdException w:name="Body Text 3" w:semiHidden="1" w:unhideWhenUsed="1"/>
+    <w:lsdException w:name="Body Text Indent 2" w:semiHidden="1" w:unhideWhenUsed="1"/>
+    <w:lsdException w:name="Body Text Indent 3" w:semiHidden="1" w:unhideWhenUsed="1"/>
+    <w:lsdException w:name="Block Text" w:semiHidden="1" w:unhideWhenUsed="1"/>
+    <w:lsdException w:name="Hyperlink" w:semiHidden="1" w:unhideWhenUsed="1"/>
+    <w:lsdException w:name="FollowedHyperlink" w:semiHidden="1" w:unhideWhenUsed="1"/>
+    <w:lsdException w:name="Strong" w:uiPriority="22" w:qFormat="1"/>
+    <w:lsdException w:name="Emphasis" w:uiPriority="20" w:qFormat="1"/>
+    <w:lsdException w:name="Document Map" w:semiHidden="1" w:unhideWhenUsed="1"/>
+    <w:lsdException w:name="Plain Text" w:semiHidden="1" w:unhideWhenUsed="1"/>
+    <w:lsdException w:name="E-mail Signature" w:semiHidden="1" w:unhideWhenUsed="1"/>
+    <w:lsdException w:name="HTML Top of Form" w:semiHidden="1" w:unhideWhenUsed="1"/>
+    <w:lsdException w:name="HTML Bottom of Form" w:semiHidden="1" w:unhideWhenUsed="1"/>
+    <w:lsdException w:name="Normal (Web)" w:semiHidden="1" w:unhideWhenUsed="1"/>
+    <w:lsdException w:name="HTML Acronym" w:semiHidden="1" w:unhideWhenUsed="1"/>
+    <w:lsdException w:name="HTML Address" w:semiHidden="1" w:unhideWhenUsed="1"/>
+    <w:lsdException w:name="HTML Cite" w:semiHidden="1" w:unhideWhenUsed="1"/>
+    <w:lsdException w:name="HTML Code" w:semiHidden="1" w:unhideWhenUsed="1"/>
+    <w:lsdException w:name="HTML Definition" w:semiHidden="1" w:unhideWhenUsed="1"/>
+    <w:lsdException w:name="HTML Keyboard" w:semiHidden="1" w:unhideWhenUsed="1"/>
+    <w:lsdException w:name="HTML Preformatted" w:semiHidden="1" w:unhideWhenUsed="1"/>
+    <w:lsdException w:name="HTML Sample" w:semiHidden="1" w:unhideWhenUsed="1"/>
+    <w:lsdException w:name="HTML Typewriter" w:semiHidden="1" w:unhideWhenUsed="1"/>
+    <w:lsdException w:name="HTML Variable" w:semiHidden="1" w:unhideWhenUsed="1"/>
+    <w:lsdException w:name="Normal Table" w:semiHidden="1" w:unhideWhenUsed="1"/>
+    <w:lsdException w:name="annotation subject" w:semiHidden="1" w:unhideWhenUsed="1"/>
+    <w:lsdException w:name="No List" w:semiHidden="1" w:unhideWhenUsed="1"/>
+    <w:lsdException w:name="Outline List 1" w:semiHidden="1" w:unhideWhenUsed="1"/>
+    <w:lsdException w:name="Outline List 2" w:semiHidden="1" w:unhideWhenUsed="1"/>
+    <w:lsdException w:name="Outline List 3" w:semiHidden="1" w:unhideWhenUsed="1"/>
+    <w:lsdException w:name="Table Simple 1" w:semiHidden="1" w:unhideWhenUsed="1"/>
+    <w:lsdException w:name="Table Simple 2" w:semiHidden="1" w:unhideWhenUsed="1"/>
+    <w:lsdException w:name="Table Simple 3" w:semiHidden="1" w:unhideWhenUsed="1"/>
+    <w:lsdException w:name="Table Classic 1" w:semiHidden="1" w:unhideWhenUsed="1"/>
+    <w:lsdException w:name="Table Classic 2" w:semiHidden="1" w:unhideWhenUsed="1"/>
+    <w:lsdException w:name="Table Classic 3" w:semiHidden="1" w:unhideWhenUsed="1"/>
+    <w:lsdException w:name="Table Classic 4" w:semiHidden="1" w:unhideWhenUsed="1"/>
+    <w:lsdException w:name="Table Colorful 1" w:semiHidden="1" w:unhideWhenUsed="1"/>
+    <w:lsdException w:name="Table Colorful 2" w:semiHidden="1" w:unhideWhenUsed="1"/>
+    <w:lsdException w:name="Table Colorful 3" w:semiHidden="1" w:unhideWhenUsed="1"/>
+    <w:lsdException w:name="Table Columns 1" w:semiHidden="1" w:unhideWhenUsed="1"/>
+    <w:lsdException w:name="Table Columns 2" w:semiHidden="1" w:unhideWhenUsed="1"/>
+    <w:lsdException w:name="Table Columns 3" w:semiHidden="1" w:unhideWhenUsed="1"/>
+    <w:lsdException w:name="Table Columns 4" w:semiHidden="1" w:unhideWhenUsed="1"/>
+    <w:lsdException w:name="Table Columns 5" w:semiHidden="1" w:unhideWhenUsed="1"/>
+    <w:lsdException w:name="Table Grid 1" w:semiHidden="1" w:unhideWhenUsed="1"/>
+    <w:lsdException w:name="Table Grid 2" w:semiHidden="1" w:unhideWhenUsed="1"/>
+    <w:lsdException w:name="Table Grid 3" w:semiHidden="1" w:unhideWhenUsed="1"/>
+    <w:lsdException w:name="Table Grid 4" w:semiHidden="1" w:unhideWhenUsed="1"/>
+    <w:lsdException w:name="Table Grid 5" w:semiHidden="1" w:unhideWhenUsed="1"/>
+    <w:lsdException w:name="Table Grid 6" w:semiHidden="1" w:unhideWhenUsed="1"/>
+    <w:lsdException w:name="Table Grid 7" w:semiHidden="1" w:unhideWhenUsed="1"/>
+    <w:lsdException w:name="Table Grid 8" w:semiHidden="1" w:unhideWhenUsed="1"/>
+    <w:lsdException w:name="Table List 1" w:semiHidden="1" w:unhideWhenUsed="1"/>
+    <w:lsdException w:name="Table List 2" w:semiHidden="1" w:unhideWhenUsed="1"/>
+    <w:lsdException w:name="Table List 3" w:semiHidden="1" w:unhideWhenUsed="1"/>
+    <w:lsdException w:name="Table List 4" w:semiHidden="1" w:unhideWhenUsed="1"/>
+    <w:lsdException w:name="Table List 5" w:semiHidden="1" w:unhideWhenUsed="1"/>
+    <w:lsdException w:name="Table List 6" w:semiHidden="1" w:unhideWhenUsed="1"/>
+    <w:lsdException w:name="Table List 7" w:semiHidden="1" w:unhideWhenUsed="1"/>
+    <w:lsdException w:name="Table List 8" w:semiHidden="1" w:unhideWhenUsed="1"/>
+    <w:lsdException w:name="Table 3D effects 1" w:semiHidden="1" w:unhideWhenUsed="1"/>
+    <w:lsdException w:name="Table 3D effects 2" w:semiHidden="1" w:unhideWhenUsed="1"/>
+    <w:lsdException w:name="Table 3D effects 3" w:semiHidden="1" w:unhideWhenUsed="1"/>
+    <w:lsdException w:name="Table Contemporary" w:semiHidden="1" w:unhideWhenUsed="1"/>
+    <w:lsdException w:name="Table Elegant" w:semiHidden="1" w:unhideWhenUsed="1"/>
+    <w:lsdException w:name="Table Professional" w:semiHidden="1" w:unhideWhenUsed="1"/>
+    <w:lsdException w:name="Table Subtle 1" w:semiHidden="1" w:unhideWhenUsed="1"/>
+    <w:lsdException w:name="Table Subtle 2" w:semiHidden="1" w:unhideWhenUsed="1"/>
+    <w:lsdException w:name="Table Web 1" w:semiHidden="1" w:unhideWhenUsed="1"/>
+    <w:lsdException w:name="Table Web 2" w:semiHidden="1" w:unhideWhenUsed="1"/>
+    <w:lsdException w:name="Table Web 3" w:semiHidden="1" w:unhideWhenUsed="1"/>
+    <w:lsdException w:name="Balloon Text" w:semiHidden="1" w:unhideWhenUsed="1"/>
+    <w:lsdException w:name="Table Grid" w:uiPriority="39"/>
+    <w:lsdException w:name="Table Theme" w:semiHidden="1" w:unhideWhenUsed="1"/>
+    <w:lsdException w:name="Placeholder Text" w:semiHidden="1"/>
+    <w:lsdException w:name="No Spacing" w:uiPriority="1" w:qFormat="1"/>
+    <w:lsdException w:name="Light Shading" w:uiPriority="60"/>
+    <w:lsdException w:name="Light List" w:uiPriority="61"/>
+    <w:lsdException w:name="Light Grid" w:uiPriority="62"/>
+    <w:lsdException w:name="Medium Shading 1" w:uiPriority="63"/>
+    <w:lsdException w:name="Medium Shading 2" w:uiPriority="64"/>
+    <w:lsdException w:name="Medium List 1" w:uiPriority="65"/>
+    <w:lsdException w:name="Medium List 2" w:uiPriority="66"/>
+    <w:lsdException w:name="Medium Grid 1" w:uiPriority="67"/>
+    <w:lsdException w:name="Medium Grid 2" w:uiPriority="68"/>
+    <w:lsdException w:name="Medium Grid 3" w:uiPriority="69"/>
+    <w:lsdException w:name="Dark List" w:uiPriority="70"/>
+    <w:lsdException w:name="Colorful Shading" w:uiPriority="71"/>
+    <w:lsdException w:name="Colorful List" w:uiPriority="72"/>
+    <w:lsdException w:name="Colorful Grid" w:uiPriority="73"/>
+    <w:lsdException w:name="Light Shading Accent 1" w:uiPriority="60"/>
+    <w:lsdException w:name="Light List Accent 1" w:uiPriority="61"/>
+    <w:lsdException w:name="Light Grid Accent 1" w:uiPriority="62"/>
+    <w:lsdException w:name="Medium Shading 1 Accent 1" w:uiPriority="63"/>
+    <w:lsdException w:name="Medium Shading 2 Accent 1" w:uiPriority="64"/>
+    <w:lsdException w:name="Medium List 1 Accent 1" w:uiPriority="65"/>
+    <w:lsdException w:name="Revision" w:semiHidden="1"/>
+    <w:lsdException w:name="List Paragraph" w:uiPriority="34" w:qFormat="1"/>
+    <w:lsdException w:name="Quote" w:uiPriority="29" w:qFormat="1"/>
+    <w:lsdException w:name="Intense Quote" w:uiPriority="30" w:qFormat="1"/>
+    <w:lsdException w:name="Medium List 2 Accent 1" w:uiPriority="66"/>
+    <w:lsdException w:name="Medium Grid 1 Accent 1" w:uiPriority="67"/>
+    <w:lsdException w:name="Medium Grid 2 Accent 1" w:uiPriority="68"/>
+    <w:lsdException w:name="Medium Grid 3 Accent 1" w:uiPriority="69"/>
+    <w:lsdException w:name="Dark List Accent 1" w:uiPriority="70"/>
+    <w:lsdException w:name="Colorful Shading Accent 1" w:uiPriority="71"/>
+    <w:lsdException w:name="Colorful List Accent 1" w:uiPriority="72"/>
+    <w:lsdException w:name="Colorful Grid Accent 1" w:uiPriority="73"/>
+    <w:lsdException w:name="Light Shading Accent 2" w:uiPriority="60"/>
+    <w:lsdException w:name="Light List Accent 2" w:uiPriority="61"/>
+    <w:lsdException w:name="Light Grid Accent 2" w:uiPriority="62"/>
+    <w:lsdException w:name="Medium Shading 1 Accent 2" w:uiPriority="63"/>
+    <w:lsdException w:name="Medium Shading 2 Accent 2" w:uiPriority="64"/>
+    <w:lsdException w:name="Medium List 1 Accent 2" w:uiPriority="65"/>
+    <w:lsdException w:name="Medium List 2 Accent 2" w:uiPriority="66"/>
+    <w:lsdException w:name="Medium Grid 1 Accent 2" w:uiPriority="67"/>
+    <w:lsdException w:name="Medium Grid 2 Accent 2" w:uiPriority="68"/>
+    <w:lsdException w:name="Medium Grid 3 Accent 2" w:uiPriority="69"/>
+    <w:lsdException w:name="Dark List Accent 2" w:uiPriority="70"/>
+    <w:lsdException w:name="Colorful Shading Accent 2" w:uiPriority="71"/>
+    <w:lsdException w:name="Colorful List Accent 2" w:uiPriority="72"/>
+    <w:lsdException w:name="Colorful Grid Accent 2" w:uiPriority="73"/>
+    <w:lsdException w:name="Light Shading Accent 3" w:uiPriority="60"/>
+    <w:lsdException w:name="Light List Accent 3" w:uiPriority="61"/>
+    <w:lsdException w:name="Light Grid Accent 3" w:uiPriority="62"/>
+    <w:lsdException w:name="Medium Shading 1 Accent 3" w:uiPriority="63"/>
+    <w:lsdException w:name="Medium Shading 2 Accent 3" w:uiPriority="64"/>
+    <w:lsdException w:name="Medium List 1 Accent 3" w:uiPriority="65"/>
+    <w:lsdException w:name="Medium List 2 Accent 3" w:uiPriority="66"/>
+    <w:lsdException w:name="Medium Grid 1 Accent 3" w:uiPriority="67"/>
+    <w:lsdException w:name="Medium Grid 2 Accent 3" w:uiPriority="68"/>
+    <w:lsdException w:name="Medium Grid 3 Accent 3" w:uiPriority="69"/>
+    <w:lsdException w:name="Dark List Accent 3" w:uiPriority="70"/>
+    <w:lsdException w:name="Colorful Shading Accent 3" w:uiPriority="71"/>
+    <w:lsdException w:name="Colorful List Accent 3" w:uiPriority="72"/>
+    <w:lsdException w:name="Colorful Grid Accent 3" w:uiPriority="73"/>
+    <w:lsdException w:name="Light Shading Accent 4" w:uiPriority="60"/>
+    <w:lsdException w:name="Light List Accent 4" w:uiPriority="61"/>
+    <w:lsdException w:name="Light Grid Accent 4" w:uiPriority="62"/>
+    <w:lsdException w:name="Medium Shading 1 Accent 4" w:uiPriority="63"/>
+    <w:lsdException w:name="Medium Shading 2 Accent 4" w:uiPriority="64"/>
+    <w:lsdException w:name="Medium List 1 Accent 4" w:uiPriority="65"/>
+    <w:lsdException w:name="Medium List 2 Accent 4" w:uiPriority="66"/>
+    <w:lsdException w:name="Medium Grid 1 Accent 4" w:uiPriority="67"/>
+    <w:lsdException w:name="Medium Grid 2 Accent 4" w:uiPriority="68"/>
+    <w:lsdException w:name="Medium Grid 3 Accent 4" w:uiPriority="69"/>
+    <w:lsdException w:name="Dark List Accent 4" w:uiPriority="70"/>
+    <w:lsdException w:name="Colorful Shading Accent 4" w:uiPriority="71"/>
+    <w:lsdException w:name="Colorful List Accent 4" w:uiPriority="72"/>
+    <w:lsdException w:name="Colorful Grid Accent 4" w:uiPriority="73"/>
+    <w:lsdException w:name="Light Shading Accent 5" w:uiPriority="60"/>
+    <w:lsdException w:name="Light List Accent 5" w:uiPriority="61"/>
+    <w:lsdException w:name="Light Grid Accent 5" w:uiPriority="62"/>
+    <w:lsdException w:name="Medium Shading 1 Accent 5" w:uiPriority="63"/>
+    <w:lsdException w:name="Medium Shading 2 Accent 5" w:uiPriority="64"/>
+    <w:lsdException w:name="Medium List 1 Accent 5" w:uiPriority="65"/>
+    <w:lsdException w:name="Medium List 2 Accent 5" w:uiPriority="66"/>
+    <w:lsdException w:name="Medium Grid 1 Accent 5" w:uiPriority="67"/>
+    <w:lsdException w:name="Medium Grid 2 Accent 5" w:uiPriority="68"/>
+    <w:lsdException w:name="Medium Grid 3 Accent 5" w:uiPriority="69"/>
+    <w:lsdException w:name="Dark List Accent 5" w:uiPriority="70"/>
+    <w:lsdException w:name="Colorful Shading Accent 5" w:uiPriority="71"/>
+    <w:lsdException w:name="Colorful List Accent 5" w:uiPriority="72"/>
+    <w:lsdException w:name="Colorful Grid Accent 5" w:uiPriority="73"/>
+    <w:lsdException w:name="Light Shading Accent 6" w:uiPriority="60"/>
+    <w:lsdException w:name="Light List Accent 6" w:uiPriority="61"/>
+    <w:lsdException w:name="Light Grid Accent 6" w:uiPriority="62"/>
+    <w:lsdException w:name="Medium Shading 1 Accent 6" w:uiPriority="63"/>
+    <w:lsdException w:name="Medium Shading 2 Accent 6" w:uiPriority="64"/>
+    <w:lsdException w:name="Medium List 1 Accent 6" w:uiPriority="65"/>
+    <w:lsdException w:name="Medium List 2 Accent 6" w:uiPriority="66"/>
+    <w:lsdException w:name="Medium Grid 1 Accent 6" w:uiPriority="67"/>
+    <w:lsdException w:name="Medium Grid 2 Accent 6" w:uiPriority="68"/>
+    <w:lsdException w:name="Medium Grid 3 Accent 6" w:uiPriority="69"/>
+    <w:lsdException w:name="Dark List Accent 6" w:uiPriority="70"/>
+    <w:lsdException w:name="Colorful Shading Accent 6" w:uiPriority="71"/>
+    <w:lsdException w:name="Colorful List Accent 6" w:uiPriority="72"/>
+    <w:lsdException w:name="Colorful Grid Accent 6" w:uiPriority="73"/>
+    <w:lsdException w:name="Subtle Emphasis" w:uiPriority="19" w:qFormat="1"/>
+    <w:lsdException w:name="Intense Emphasis" w:uiPriority="21" w:qFormat="1"/>
+    <w:lsdException w:name="Subtle Reference" w:uiPriority="31" w:qFormat="1"/>
+    <w:lsdException w:name="Intense Reference" w:uiPriority="32" w:qFormat="1"/>
+    <w:lsdException w:name="Book Title" w:uiPriority="33" w:qFormat="1"/>
+    <w:lsdException w:name="Bibliography" w:semiHidden="1" w:uiPriority="37" w:unhideWhenUsed="1"/>
+    <w:lsdException w:name="TOC Heading" w:semiHidden="1" w:uiPriority="39" w:unhideWhenUsed="1" w:qFormat="1"/>
+    <w:lsdException w:name="Plain Table 1" w:uiPriority="41"/>
+    <w:lsdException w:name="Plain Table 2" w:uiPriority="42"/>
+    <w:lsdException w:name="Plain Table 3" w:uiPriority="43"/>
+    <w:lsdException w:name="Plain Table 4" w:uiPriority="44"/>
+    <w:lsdException w:name="Plain Table 5" w:uiPriority="45"/>
+    <w:lsdException w:name="Grid Table Light" w:uiPriority="40"/>
+    <w:lsdException w:name="Grid Table 1 Light" w:uiPriority="46"/>
+    <w:lsdException w:name="Grid Table 2" w:uiPriority="47"/>
+    <w:lsdException w:name="Grid Table 3" w:uiPriority="48"/>
+    <w:lsdException w:name="Grid Table 4" w:uiPriority="49"/>
+    <w:lsdException w:name="Grid Table 5 Dark" w:uiPriority="50"/>
+    <w:lsdException w:name="Grid Table 6 Colorful" w:uiPriority="51"/>
+    <w:lsdException w:name="Grid Table 7 Colorful" w:uiPriority="52"/>
+    <w:lsdException w:name="Grid Table 1 Light Accent 1" w:uiPriority="46"/>
+    <w:lsdException w:name="Grid Table 2 Accent 1" w:uiPriority="47"/>
+    <w:lsdException w:name="Grid Table 3 Accent 1" w:uiPriority="48"/>
+    <w:lsdException w:name="Grid Table 4 Accent 1" w:uiPriority="49"/>
+    <w:lsdException w:name="Grid Table 5 Dark Accent 1" w:uiPriority="50"/>
+    <w:lsdException w:name="Grid Table 6 Colorful Accent 1" w:uiPriority="51"/>
+    <w:lsdException w:name="Grid Table 7 Colorful Accent 1" w:uiPriority="52"/>
+    <w:lsdException w:name="Grid Table 1 Light Accent 2" w:uiPriority="46"/>
+    <w:lsdException w:name="Grid Table 2 Accent 2" w:uiPriority="47"/>
+    <w:lsdException w:name="Grid Table 3 Accent 2" w:uiPriority="48"/>
+    <w:lsdException w:name="Grid Table 4 Accent 2" w:uiPriority="49"/>
+    <w:lsdException w:name="Grid Table 5 Dark Accent 2" w:uiPriority="50"/>
+    <w:lsdException w:name="Grid Table 6 Colorful Accent 2" w:uiPriority="51"/>
+    <w:lsdException w:name="Grid Table 7 Colorful Accent 2" w:uiPriority="52"/>
+    <w:lsdException w:name="Grid Table 1 Light Accent 3" w:uiPriority="46"/>
+    <w:lsdException w:name="Grid Table 2 Accent 3" w:uiPriority="47"/>
+    <w:lsdException w:name="Grid Table 3 Accent 3" w:uiPriority="48"/>
+    <w:lsdException w:name="Grid Table 4 Accent 3" w:uiPriority="49"/>
+    <w:lsdException w:name="Grid Table 5 Dark Accent 3" w:uiPriority="50"/>
+    <w:lsdException w:name="Grid Table 6 Colorful Accent 3" w:uiPriority="51"/>
+    <w:lsdException w:name="Grid Table 7 Colorful Accent 3" w:uiPriority="52"/>
+    <w:lsdException w:name="Grid Table 1 Light Accent 4" w:uiPriority="46"/>
+    <w:lsdException w:name="Grid Table 2 Accent 4" w:uiPriority="47"/>
+    <w:lsdException w:name="Grid Table 3 Accent 4" w:uiPriority="48"/>
+    <w:lsdException w:name="Grid Table 4 Accent 4" w:uiPriority="49"/>
+    <w:lsdException w:name="Grid Table 5 Dark Accent 4" w:uiPriority="50"/>
+    <w:lsdException w:name="Grid Table 6 Colorful Accent 4" w:uiPriority="51"/>
+    <w:lsdException w:name="Grid Table 7 Colorful Accent 4" w:uiPriority="52"/>
+    <w:lsdException w:name="Grid Table 1 Light Accent 5" w:uiPriority="46"/>
+    <w:lsdException w:name="Grid Table 2 Accent 5" w:uiPriority="47"/>
+    <w:lsdException w:name="Grid Table 3 Accent 5" w:uiPriority="48"/>
+    <w:lsdException w:name="Grid Table 4 Accent 5" w:uiPriority="49"/>
+    <w:lsdException w:name="Grid Table 5 Dark Accent 5" w:uiPriority="50"/>
+    <w:lsdException w:name="Grid Table 6 Colorful Accent 5" w:uiPriority="51"/>
+    <w:lsdException w:name="Grid Table 7 Colorful Accent 5" w:uiPriority="52"/>
+    <w:lsdException w:name="Grid Table 1 Light Accent 6" w:uiPriority="46"/>
+    <w:lsdException w:name="Grid Table 2 Accent 6" w:uiPriority="47"/>
+    <w:lsdException w:name="Grid Table 3 Accent 6" w:uiPriority="48"/>
+    <w:lsdException w:name="Grid Table 4 Accent 6" w:uiPriority="49"/>
+    <w:lsdException w:name="Grid Table 5 Dark Accent 6" w:uiPriority="50"/>
+    <w:lsdException w:name="Grid Table 6 Colorful Accent 6" w:uiPriority="51"/>
+    <w:lsdException w:name="Grid Table 7 Colorful Accent 6" w:uiPriority="52"/>
+    <w:lsdException w:name="List Table 1 Light" w:uiPriority="46"/>
+    <w:lsdException w:name="List Table 2" w:uiPriority="47"/>
+    <w:lsdException w:name="List Table 3" w:uiPriority="48"/>
+    <w:lsdException w:name="List Table 4" w:uiPriority="49"/>
+    <w:lsdException w:name="List Table 5 Dark" w:uiPriority="50"/>
+    <w:lsdException w:name="List Table 6 Colorful" w:uiPriority="51"/>
+    <w:lsdException w:name="List Table 7 Colorful" w:uiPriority="52"/>
+    <w:lsdException w:name="List Table 1 Light Accent 1" w:uiPriority="46"/>
+    <w:lsdException w:name="List Table 2 Accent 1" w:uiPriority="47"/>
+    <w:lsdException w:name="List Table 3 Accent 1" w:uiPriority="48"/>
+    <w:lsdException w:name="List Table 4 Accent 1" w:uiPriority="49"/>
+    <w:lsdException w:name="List Table 5 Dark Accent 1" w:uiPriority="50"/>
+    <w:lsdException w:name="List Table 6 Colorful Accent 1" w:uiPriority="51"/>
+    <w:lsdException w:name="List Table 7 Colorful Accent 1" w:uiPriority="52"/>
+    <w:lsdException w:name="List Table 1 Light Accent 2" w:uiPriority="46"/>
+    <w:lsdException w:name="List Table 2 Accent 2" w:uiPriority="47"/>
+    <w:lsdException w:name="List Table 3 Accent 2" w:uiPriority="48"/>
+    <w:lsdException w:name="List Table 4 Accent 2" w:uiPriority="49"/>
+    <w:lsdException w:name="List Table 5 Dark Accent 2" w:uiPriority="50"/>
+    <w:lsdException w:name="List Table 6 Colorful Accent 2" w:uiPriority="51"/>
+    <w:lsdException w:name="List Table 7 Colorful Accent 2" w:uiPriority="52"/>
+    <w:lsdException w:name="List Table 1 Light Accent 3" w:uiPriority="46"/>
+    <w:lsdException w:name="List Table 2 Accent 3" w:uiPriority="47"/>
+    <w:lsdException w:name="List Table 3 Accent 3" w:uiPriority="48"/>
+    <w:lsdException w:name="List Table 4 Accent 3" w:uiPriority="49"/>
+    <w:lsdException w:name="List Table 5 Dark Accent 3" w:uiPriority="50"/>
+    <w:lsdException w:name="List Table 6 Colorful Accent 3" w:uiPriority="51"/>
+    <w:lsdException w:name="List Table 7 Colorful Accent 3" w:uiPriority="52"/>
+    <w:lsdException w:name="List Table 1 Light Accent 4" w:uiPriority="46"/>
+    <w:lsdException w:name="List Table 2 Accent 4" w:uiPriority="47"/>
+    <w:lsdException w:name="List Table 3 Accent 4" w:uiPriority="48"/>
+    <w:lsdException w:name="List Table 4 Accent 4" w:uiPriority="49"/>
+    <w:lsdException w:name="List Table 5 Dark Accent 4" w:uiPriority="50"/>
+    <w:lsdException w:name="List Table 6 Colorful Accent 4" w:uiPriority="51"/>
+    <w:lsdException w:name="List Table 7 Colorful Accent 4" w:uiPriority="52"/>
+    <w:lsdException w:name="List Table 1 Light Accent 5" w:uiPriority="46"/>
+    <w:lsdException w:name="List Table 2 Accent 5" w:uiPriority="47"/>
+    <w:lsdException w:name="List Table 3 Accent 5" w:uiPriority="48"/>
+    <w:lsdException w:name="List Table 4 Accent 5" w:uiPriority="49"/>
+    <w:lsdException w:name="List Table 5 Dark Accent 5" w:uiPriority="50"/>
+    <w:lsdException w:name="List Table 6 Colorful Accent 5" w:uiPriority="51"/>
+    <w:lsdException w:name="List Table 7 Colorful Accent 5" w:uiPriority="52"/>
+    <w:lsdException w:name="List Table 1 Light Accent 6" w:uiPriority="46"/>
+    <w:lsdException w:name="List Table 2 Accent 6" w:uiPriority="47"/>
+    <w:lsdException w:name="List Table 3 Accent 6" w:uiPriority="48"/>
+    <w:lsdException w:name="List Table 4 Accent 6" w:uiPriority="49"/>
+    <w:lsdException w:name="List Table 5 Dark Accent 6" w:uiPriority="50"/>
+    <w:lsdException w:name="List Table 6 Colorful Accent 6" w:uiPriority="51"/>
+    <w:lsdException w:name="List Table 7 Colorful Accent 6" w:uiPriority="52"/>
   </w:latentStyles>
   <w:style w:type="paragraph" w:default="1" w:styleId="Normal">
     <w:name w:val="Normal"/>
@@ -15835,476 +16077,35 @@
       </w:tblCellMar>
     </w:tblPr>
   </w:style>
-</w:styles>
-</file>
-
-<file path=word/stylesWithEffects.xml><?xml version="1.0" encoding="utf-8"?>
-<w:styles xmlns:wpc="http://schemas.microsoft.com/office/word/2010/wordprocessingCanvas" xmlns:mc="http://schemas.openxmlformats.org/markup-compatibility/2006" xmlns:o="urn:schemas-microsoft-com:office:office" xmlns:r="http://schemas.openxmlformats.org/officeDocument/2006/relationships" xmlns:m="http://schemas.openxmlformats.org/officeDocument/2006/math" xmlns:v="urn:schemas-microsoft-com:vml" xmlns:wp14="http://schemas.microsoft.com/office/word/2010/wordprocessingDrawing" xmlns:wp="http://schemas.openxmlformats.org/drawingml/2006/wordprocessingDrawing" xmlns:w10="urn:schemas-microsoft-com:office:word" xmlns:w="http://schemas.openxmlformats.org/wordprocessingml/2006/main" xmlns:w14="http://schemas.microsoft.com/office/word/2010/wordml" xmlns:wpg="http://schemas.microsoft.com/office/word/2010/wordprocessingGroup" xmlns:wpi="http://schemas.microsoft.com/office/word/2010/wordprocessingInk" xmlns:wne="http://schemas.microsoft.com/office/word/2006/wordml" xmlns:wps="http://schemas.microsoft.com/office/word/2010/wordprocessingShape" mc:Ignorable="w14 wp14">
-  <w:docDefaults>
-    <w:rPrDefault>
-      <w:rPr>
-        <w:rFonts w:ascii="Arial" w:eastAsia="Arial" w:hAnsi="Arial" w:cs="Arial"/>
-        <w:color w:val="000000"/>
-        <w:sz w:val="22"/>
-        <w:szCs w:val="22"/>
-        <w:lang w:val="id" w:eastAsia="id-ID" w:bidi="ar-SA"/>
-      </w:rPr>
-    </w:rPrDefault>
-    <w:pPrDefault>
-      <w:pPr>
-        <w:pBdr>
-          <w:top w:val="nil"/>
-          <w:left w:val="nil"/>
-          <w:bottom w:val="nil"/>
-          <w:right w:val="nil"/>
-          <w:between w:val="nil"/>
-        </w:pBdr>
-        <w:spacing w:line="276" w:lineRule="auto"/>
-      </w:pPr>
-    </w:pPrDefault>
-  </w:docDefaults>
-  <w:latentStyles w:defLockedState="0" w:defUIPriority="99" w:defSemiHidden="1" w:defUnhideWhenUsed="1" w:defQFormat="0" w:count="267">
-    <w:lsdException w:name="Normal" w:semiHidden="0" w:uiPriority="0" w:unhideWhenUsed="0" w:qFormat="1"/>
-    <w:lsdException w:name="heading 1" w:semiHidden="0" w:uiPriority="9" w:unhideWhenUsed="0" w:qFormat="1"/>
-    <w:lsdException w:name="heading 2" w:uiPriority="9" w:qFormat="1"/>
-    <w:lsdException w:name="heading 3" w:uiPriority="9" w:qFormat="1"/>
-    <w:lsdException w:name="heading 4" w:uiPriority="9" w:qFormat="1"/>
-    <w:lsdException w:name="heading 5" w:uiPriority="9" w:qFormat="1"/>
-    <w:lsdException w:name="heading 6" w:uiPriority="9" w:qFormat="1"/>
-    <w:lsdException w:name="heading 7" w:uiPriority="9" w:qFormat="1"/>
-    <w:lsdException w:name="heading 8" w:uiPriority="9" w:qFormat="1"/>
-    <w:lsdException w:name="heading 9" w:uiPriority="9" w:qFormat="1"/>
-    <w:lsdException w:name="toc 1" w:uiPriority="39"/>
-    <w:lsdException w:name="toc 2" w:uiPriority="39"/>
-    <w:lsdException w:name="toc 3" w:uiPriority="39"/>
-    <w:lsdException w:name="toc 4" w:uiPriority="39"/>
-    <w:lsdException w:name="toc 5" w:uiPriority="39"/>
-    <w:lsdException w:name="toc 6" w:uiPriority="39"/>
-    <w:lsdException w:name="toc 7" w:uiPriority="39"/>
-    <w:lsdException w:name="toc 8" w:uiPriority="39"/>
-    <w:lsdException w:name="toc 9" w:uiPriority="39"/>
-    <w:lsdException w:name="caption" w:uiPriority="35" w:qFormat="1"/>
-    <w:lsdException w:name="Title" w:semiHidden="0" w:uiPriority="10" w:unhideWhenUsed="0" w:qFormat="1"/>
-    <w:lsdException w:name="Default Paragraph Font" w:uiPriority="1"/>
-    <w:lsdException w:name="Subtitle" w:semiHidden="0" w:uiPriority="11" w:unhideWhenUsed="0" w:qFormat="1"/>
-    <w:lsdException w:name="Strong" w:semiHidden="0" w:uiPriority="22" w:unhideWhenUsed="0" w:qFormat="1"/>
-    <w:lsdException w:name="Emphasis" w:semiHidden="0" w:uiPriority="20" w:unhideWhenUsed="0" w:qFormat="1"/>
-    <w:lsdException w:name="Table Grid" w:semiHidden="0" w:uiPriority="39" w:unhideWhenUsed="0"/>
-    <w:lsdException w:name="Placeholder Text" w:unhideWhenUsed="0"/>
-    <w:lsdException w:name="No Spacing" w:semiHidden="0" w:uiPriority="1" w:unhideWhenUsed="0" w:qFormat="1"/>
-    <w:lsdException w:name="Light Shading" w:semiHidden="0" w:uiPriority="60" w:unhideWhenUsed="0"/>
-    <w:lsdException w:name="Light List" w:semiHidden="0" w:uiPriority="61" w:unhideWhenUsed="0"/>
-    <w:lsdException w:name="Light Grid" w:semiHidden="0" w:uiPriority="62" w:unhideWhenUsed="0"/>
-    <w:lsdException w:name="Medium Shading 1" w:semiHidden="0" w:uiPriority="63" w:unhideWhenUsed="0"/>
-    <w:lsdException w:name="Medium Shading 2" w:semiHidden="0" w:uiPriority="64" w:unhideWhenUsed="0"/>
-    <w:lsdException w:name="Medium List 1" w:semiHidden="0" w:uiPriority="65" w:unhideWhenUsed="0"/>
-    <w:lsdException w:name="Medium List 2" w:semiHidden="0" w:uiPriority="66" w:unhideWhenUsed="0"/>
-    <w:lsdException w:name="Medium Grid 1" w:semiHidden="0" w:uiPriority="67" w:unhideWhenUsed="0"/>
-    <w:lsdException w:name="Medium Grid 2" w:semiHidden="0" w:uiPriority="68" w:unhideWhenUsed="0"/>
-    <w:lsdException w:name="Medium Grid 3" w:semiHidden="0" w:uiPriority="69" w:unhideWhenUsed="0"/>
-    <w:lsdException w:name="Dark List" w:semiHidden="0" w:uiPriority="70" w:unhideWhenUsed="0"/>
-    <w:lsdException w:name="Colorful Shading" w:semiHidden="0" w:uiPriority="71" w:unhideWhenUsed="0"/>
-    <w:lsdException w:name="Colorful List" w:semiHidden="0" w:uiPriority="72" w:unhideWhenUsed="0"/>
-    <w:lsdException w:name="Colorful Grid" w:semiHidden="0" w:uiPriority="73" w:unhideWhenUsed="0"/>
-    <w:lsdException w:name="Light Shading Accent 1" w:semiHidden="0" w:uiPriority="60" w:unhideWhenUsed="0"/>
-    <w:lsdException w:name="Light List Accent 1" w:semiHidden="0" w:uiPriority="61" w:unhideWhenUsed="0"/>
-    <w:lsdException w:name="Light Grid Accent 1" w:semiHidden="0" w:uiPriority="62" w:unhideWhenUsed="0"/>
-    <w:lsdException w:name="Medium Shading 1 Accent 1" w:semiHidden="0" w:uiPriority="63" w:unhideWhenUsed="0"/>
-    <w:lsdException w:name="Medium Shading 2 Accent 1" w:semiHidden="0" w:uiPriority="64" w:unhideWhenUsed="0"/>
-    <w:lsdException w:name="Medium List 1 Accent 1" w:semiHidden="0" w:uiPriority="65" w:unhideWhenUsed="0"/>
-    <w:lsdException w:name="Revision" w:unhideWhenUsed="0"/>
-    <w:lsdException w:name="List Paragraph" w:semiHidden="0" w:uiPriority="34" w:unhideWhenUsed="0" w:qFormat="1"/>
-    <w:lsdException w:name="Quote" w:semiHidden="0" w:uiPriority="29" w:unhideWhenUsed="0" w:qFormat="1"/>
-    <w:lsdException w:name="Intense Quote" w:semiHidden="0" w:uiPriority="30" w:unhideWhenUsed="0" w:qFormat="1"/>
-    <w:lsdException w:name="Medium List 2 Accent 1" w:semiHidden="0" w:uiPriority="66" w:unhideWhenUsed="0"/>
-    <w:lsdException w:name="Medium Grid 1 Accent 1" w:semiHidden="0" w:uiPriority="67" w:unhideWhenUsed="0"/>
-    <w:lsdException w:name="Medium Grid 2 Accent 1" w:semiHidden="0" w:uiPriority="68" w:unhideWhenUsed="0"/>
-    <w:lsdException w:name="Medium Grid 3 Accent 1" w:semiHidden="0" w:uiPriority="69" w:unhideWhenUsed="0"/>
-    <w:lsdException w:name="Dark List Accent 1" w:semiHidden="0" w:uiPriority="70" w:unhideWhenUsed="0"/>
-    <w:lsdException w:name="Colorful Shading Accent 1" w:semiHidden="0" w:uiPriority="71" w:unhideWhenUsed="0"/>
-    <w:lsdException w:name="Colorful List Accent 1" w:semiHidden="0" w:uiPriority="72" w:unhideWhenUsed="0"/>
-    <w:lsdException w:name="Colorful Grid Accent 1" w:semiHidden="0" w:uiPriority="73" w:unhideWhenUsed="0"/>
-    <w:lsdException w:name="Light Shading Accent 2" w:semiHidden="0" w:uiPriority="60" w:unhideWhenUsed="0"/>
-    <w:lsdException w:name="Light List Accent 2" w:semiHidden="0" w:uiPriority="61" w:unhideWhenUsed="0"/>
-    <w:lsdException w:name="Light Grid Accent 2" w:semiHidden="0" w:uiPriority="62" w:unhideWhenUsed="0"/>
-    <w:lsdException w:name="Medium Shading 1 Accent 2" w:semiHidden="0" w:uiPriority="63" w:unhideWhenUsed="0"/>
-    <w:lsdException w:name="Medium Shading 2 Accent 2" w:semiHidden="0" w:uiPriority="64" w:unhideWhenUsed="0"/>
-    <w:lsdException w:name="Medium List 1 Accent 2" w:semiHidden="0" w:uiPriority="65" w:unhideWhenUsed="0"/>
-    <w:lsdException w:name="Medium List 2 Accent 2" w:semiHidden="0" w:uiPriority="66" w:unhideWhenUsed="0"/>
-    <w:lsdException w:name="Medium Grid 1 Accent 2" w:semiHidden="0" w:uiPriority="67" w:unhideWhenUsed="0"/>
-    <w:lsdException w:name="Medium Grid 2 Accent 2" w:semiHidden="0" w:uiPriority="68" w:unhideWhenUsed="0"/>
-    <w:lsdException w:name="Medium Grid 3 Accent 2" w:semiHidden="0" w:uiPriority="69" w:unhideWhenUsed="0"/>
-    <w:lsdException w:name="Dark List Accent 2" w:semiHidden="0" w:uiPriority="70" w:unhideWhenUsed="0"/>
-    <w:lsdException w:name="Colorful Shading Accent 2" w:semiHidden="0" w:uiPriority="71" w:unhideWhenUsed="0"/>
-    <w:lsdException w:name="Colorful List Accent 2" w:semiHidden="0" w:uiPriority="72" w:unhideWhenUsed="0"/>
-    <w:lsdException w:name="Colorful Grid Accent 2" w:semiHidden="0" w:uiPriority="73" w:unhideWhenUsed="0"/>
-    <w:lsdException w:name="Light Shading Accent 3" w:semiHidden="0" w:uiPriority="60" w:unhideWhenUsed="0"/>
-    <w:lsdException w:name="Light List Accent 3" w:semiHidden="0" w:uiPriority="61" w:unhideWhenUsed="0"/>
-    <w:lsdException w:name="Light Grid Accent 3" w:semiHidden="0" w:uiPriority="62" w:unhideWhenUsed="0"/>
-    <w:lsdException w:name="Medium Shading 1 Accent 3" w:semiHidden="0" w:uiPriority="63" w:unhideWhenUsed="0"/>
-    <w:lsdException w:name="Medium Shading 2 Accent 3" w:semiHidden="0" w:uiPriority="64" w:unhideWhenUsed="0"/>
-    <w:lsdException w:name="Medium List 1 Accent 3" w:semiHidden="0" w:uiPriority="65" w:unhideWhenUsed="0"/>
-    <w:lsdException w:name="Medium List 2 Accent 3" w:semiHidden="0" w:uiPriority="66" w:unhideWhenUsed="0"/>
-    <w:lsdException w:name="Medium Grid 1 Accent 3" w:semiHidden="0" w:uiPriority="67" w:unhideWhenUsed="0"/>
-    <w:lsdException w:name="Medium Grid 2 Accent 3" w:semiHidden="0" w:uiPriority="68" w:unhideWhenUsed="0"/>
-    <w:lsdException w:name="Medium Grid 3 Accent 3" w:semiHidden="0" w:uiPriority="69" w:unhideWhenUsed="0"/>
-    <w:lsdException w:name="Dark List Accent 3" w:semiHidden="0" w:uiPriority="70" w:unhideWhenUsed="0"/>
-    <w:lsdException w:name="Colorful Shading Accent 3" w:semiHidden="0" w:uiPriority="71" w:unhideWhenUsed="0"/>
-    <w:lsdException w:name="Colorful List Accent 3" w:semiHidden="0" w:uiPriority="72" w:unhideWhenUsed="0"/>
-    <w:lsdException w:name="Colorful Grid Accent 3" w:semiHidden="0" w:uiPriority="73" w:unhideWhenUsed="0"/>
-    <w:lsdException w:name="Light Shading Accent 4" w:semiHidden="0" w:uiPriority="60" w:unhideWhenUsed="0"/>
-    <w:lsdException w:name="Light List Accent 4" w:semiHidden="0" w:uiPriority="61" w:unhideWhenUsed="0"/>
-    <w:lsdException w:name="Light Grid Accent 4" w:semiHidden="0" w:uiPriority="62" w:unhideWhenUsed="0"/>
-    <w:lsdException w:name="Medium Shading 1 Accent 4" w:semiHidden="0" w:uiPriority="63" w:unhideWhenUsed="0"/>
-    <w:lsdException w:name="Medium Shading 2 Accent 4" w:semiHidden="0" w:uiPriority="64" w:unhideWhenUsed="0"/>
-    <w:lsdException w:name="Medium List 1 Accent 4" w:semiHidden="0" w:uiPriority="65" w:unhideWhenUsed="0"/>
-    <w:lsdException w:name="Medium List 2 Accent 4" w:semiHidden="0" w:uiPriority="66" w:unhideWhenUsed="0"/>
-    <w:lsdException w:name="Medium Grid 1 Accent 4" w:semiHidden="0" w:uiPriority="67" w:unhideWhenUsed="0"/>
-    <w:lsdException w:name="Medium Grid 2 Accent 4" w:semiHidden="0" w:uiPriority="68" w:unhideWhenUsed="0"/>
-    <w:lsdException w:name="Medium Grid 3 Accent 4" w:semiHidden="0" w:uiPriority="69" w:unhideWhenUsed="0"/>
-    <w:lsdException w:name="Dark List Accent 4" w:semiHidden="0" w:uiPriority="70" w:unhideWhenUsed="0"/>
-    <w:lsdException w:name="Colorful Shading Accent 4" w:semiHidden="0" w:uiPriority="71" w:unhideWhenUsed="0"/>
-    <w:lsdException w:name="Colorful List Accent 4" w:semiHidden="0" w:uiPriority="72" w:unhideWhenUsed="0"/>
-    <w:lsdException w:name="Colorful Grid Accent 4" w:semiHidden="0" w:uiPriority="73" w:unhideWhenUsed="0"/>
-    <w:lsdException w:name="Light Shading Accent 5" w:semiHidden="0" w:uiPriority="60" w:unhideWhenUsed="0"/>
-    <w:lsdException w:name="Light List Accent 5" w:semiHidden="0" w:uiPriority="61" w:unhideWhenUsed="0"/>
-    <w:lsdException w:name="Light Grid Accent 5" w:semiHidden="0" w:uiPriority="62" w:unhideWhenUsed="0"/>
-    <w:lsdException w:name="Medium Shading 1 Accent 5" w:semiHidden="0" w:uiPriority="63" w:unhideWhenUsed="0"/>
-    <w:lsdException w:name="Medium Shading 2 Accent 5" w:semiHidden="0" w:uiPriority="64" w:unhideWhenUsed="0"/>
-    <w:lsdException w:name="Medium List 1 Accent 5" w:semiHidden="0" w:uiPriority="65" w:unhideWhenUsed="0"/>
-    <w:lsdException w:name="Medium List 2 Accent 5" w:semiHidden="0" w:uiPriority="66" w:unhideWhenUsed="0"/>
-    <w:lsdException w:name="Medium Grid 1 Accent 5" w:semiHidden="0" w:uiPriority="67" w:unhideWhenUsed="0"/>
-    <w:lsdException w:name="Medium Grid 2 Accent 5" w:semiHidden="0" w:uiPriority="68" w:unhideWhenUsed="0"/>
-    <w:lsdException w:name="Medium Grid 3 Accent 5" w:semiHidden="0" w:uiPriority="69" w:unhideWhenUsed="0"/>
-    <w:lsdException w:name="Dark List Accent 5" w:semiHidden="0" w:uiPriority="70" w:unhideWhenUsed="0"/>
-    <w:lsdException w:name="Colorful Shading Accent 5" w:semiHidden="0" w:uiPriority="71" w:unhideWhenUsed="0"/>
-    <w:lsdException w:name="Colorful List Accent 5" w:semiHidden="0" w:uiPriority="72" w:unhideWhenUsed="0"/>
-    <w:lsdException w:name="Colorful Grid Accent 5" w:semiHidden="0" w:uiPriority="73" w:unhideWhenUsed="0"/>
-    <w:lsdException w:name="Light Shading Accent 6" w:semiHidden="0" w:uiPriority="60" w:unhideWhenUsed="0"/>
-    <w:lsdException w:name="Light List Accent 6" w:semiHidden="0" w:uiPriority="61" w:unhideWhenUsed="0"/>
-    <w:lsdException w:name="Light Grid Accent 6" w:semiHidden="0" w:uiPriority="62" w:unhideWhenUsed="0"/>
-    <w:lsdException w:name="Medium Shading 1 Accent 6" w:semiHidden="0" w:uiPriority="63" w:unhideWhenUsed="0"/>
-    <w:lsdException w:name="Medium Shading 2 Accent 6" w:semiHidden="0" w:uiPriority="64" w:unhideWhenUsed="0"/>
-    <w:lsdException w:name="Medium List 1 Accent 6" w:semiHidden="0" w:uiPriority="65" w:unhideWhenUsed="0"/>
-    <w:lsdException w:name="Medium List 2 Accent 6" w:semiHidden="0" w:uiPriority="66" w:unhideWhenUsed="0"/>
-    <w:lsdException w:name="Medium Grid 1 Accent 6" w:semiHidden="0" w:uiPriority="67" w:unhideWhenUsed="0"/>
-    <w:lsdException w:name="Medium Grid 2 Accent 6" w:semiHidden="0" w:uiPriority="68" w:unhideWhenUsed="0"/>
-    <w:lsdException w:name="Medium Grid 3 Accent 6" w:semiHidden="0" w:uiPriority="69" w:unhideWhenUsed="0"/>
-    <w:lsdException w:name="Dark List Accent 6" w:semiHidden="0" w:uiPriority="70" w:unhideWhenUsed="0"/>
-    <w:lsdException w:name="Colorful Shading Accent 6" w:semiHidden="0" w:uiPriority="71" w:unhideWhenUsed="0"/>
-    <w:lsdException w:name="Colorful List Accent 6" w:semiHidden="0" w:uiPriority="72" w:unhideWhenUsed="0"/>
-    <w:lsdException w:name="Colorful Grid Accent 6" w:semiHidden="0" w:uiPriority="73" w:unhideWhenUsed="0"/>
-    <w:lsdException w:name="Subtle Emphasis" w:semiHidden="0" w:uiPriority="19" w:unhideWhenUsed="0" w:qFormat="1"/>
-    <w:lsdException w:name="Intense Emphasis" w:semiHidden="0" w:uiPriority="21" w:unhideWhenUsed="0" w:qFormat="1"/>
-    <w:lsdException w:name="Subtle Reference" w:semiHidden="0" w:uiPriority="31" w:unhideWhenUsed="0" w:qFormat="1"/>
-    <w:lsdException w:name="Intense Reference" w:semiHidden="0" w:uiPriority="32" w:unhideWhenUsed="0" w:qFormat="1"/>
-    <w:lsdException w:name="Book Title" w:semiHidden="0" w:uiPriority="33" w:unhideWhenUsed="0" w:qFormat="1"/>
-    <w:lsdException w:name="Bibliography" w:uiPriority="37"/>
-    <w:lsdException w:name="TOC Heading" w:uiPriority="39" w:qFormat="1"/>
-  </w:latentStyles>
-  <w:style w:type="paragraph" w:default="1" w:styleId="Normal">
-    <w:name w:val="Normal"/>
-  </w:style>
-  <w:style w:type="paragraph" w:styleId="Heading1">
-    <w:name w:val="heading 1"/>
+  <w:style w:type="paragraph" w:styleId="BalloonText">
+    <w:name w:val="Balloon Text"/>
     <w:basedOn w:val="Normal"/>
-    <w:next w:val="Normal"/>
-    <w:pPr>
-      <w:keepNext/>
-      <w:keepLines/>
-      <w:spacing w:before="400" w:after="120"/>
-      <w:outlineLvl w:val="0"/>
-    </w:pPr>
-    <w:rPr>
-      <w:sz w:val="40"/>
-      <w:szCs w:val="40"/>
-    </w:rPr>
-  </w:style>
-  <w:style w:type="paragraph" w:styleId="Heading2">
-    <w:name w:val="heading 2"/>
-    <w:basedOn w:val="Normal"/>
-    <w:next w:val="Normal"/>
-    <w:pPr>
-      <w:keepNext/>
-      <w:keepLines/>
-      <w:spacing w:before="360" w:after="120"/>
-      <w:outlineLvl w:val="1"/>
-    </w:pPr>
-    <w:rPr>
-      <w:sz w:val="32"/>
-      <w:szCs w:val="32"/>
-    </w:rPr>
-  </w:style>
-  <w:style w:type="paragraph" w:styleId="Heading3">
-    <w:name w:val="heading 3"/>
-    <w:basedOn w:val="Normal"/>
-    <w:next w:val="Normal"/>
-    <w:pPr>
-      <w:keepNext/>
-      <w:keepLines/>
-      <w:spacing w:before="320" w:after="80"/>
-      <w:outlineLvl w:val="2"/>
-    </w:pPr>
-    <w:rPr>
-      <w:color w:val="434343"/>
-      <w:sz w:val="28"/>
-      <w:szCs w:val="28"/>
-    </w:rPr>
-  </w:style>
-  <w:style w:type="paragraph" w:styleId="Heading4">
-    <w:name w:val="heading 4"/>
-    <w:basedOn w:val="Normal"/>
-    <w:next w:val="Normal"/>
-    <w:pPr>
-      <w:keepNext/>
-      <w:keepLines/>
-      <w:spacing w:before="280" w:after="80"/>
-      <w:outlineLvl w:val="3"/>
-    </w:pPr>
-    <w:rPr>
-      <w:color w:val="666666"/>
-      <w:sz w:val="24"/>
-      <w:szCs w:val="24"/>
-    </w:rPr>
-  </w:style>
-  <w:style w:type="paragraph" w:styleId="Heading5">
-    <w:name w:val="heading 5"/>
-    <w:basedOn w:val="Normal"/>
-    <w:next w:val="Normal"/>
-    <w:pPr>
-      <w:keepNext/>
-      <w:keepLines/>
-      <w:spacing w:before="240" w:after="80"/>
-      <w:outlineLvl w:val="4"/>
-    </w:pPr>
-    <w:rPr>
-      <w:color w:val="666666"/>
-    </w:rPr>
-  </w:style>
-  <w:style w:type="paragraph" w:styleId="Heading6">
-    <w:name w:val="heading 6"/>
-    <w:basedOn w:val="Normal"/>
-    <w:next w:val="Normal"/>
-    <w:pPr>
-      <w:keepNext/>
-      <w:keepLines/>
-      <w:spacing w:before="240" w:after="80"/>
-      <w:outlineLvl w:val="5"/>
-    </w:pPr>
-    <w:rPr>
-      <w:i/>
-      <w:color w:val="666666"/>
-    </w:rPr>
-  </w:style>
-  <w:style w:type="character" w:default="1" w:styleId="DefaultParagraphFont">
-    <w:name w:val="Default Paragraph Font"/>
-    <w:uiPriority w:val="1"/>
-    <w:semiHidden/>
-    <w:unhideWhenUsed/>
-  </w:style>
-  <w:style w:type="table" w:default="1" w:styleId="TableNormal">
-    <w:name w:val="Normal Table"/>
+    <w:link w:val="BalloonTextChar"/>
     <w:uiPriority w:val="99"/>
     <w:semiHidden/>
     <w:unhideWhenUsed/>
-    <w:tblPr>
-      <w:tblInd w:w="0" w:type="dxa"/>
-      <w:tblCellMar>
-        <w:top w:w="0" w:type="dxa"/>
-        <w:left w:w="108" w:type="dxa"/>
-        <w:bottom w:w="0" w:type="dxa"/>
-        <w:right w:w="108" w:type="dxa"/>
-      </w:tblCellMar>
-    </w:tblPr>
+    <w:rsid w:val="00646688"/>
+    <w:pPr>
+      <w:spacing w:line="240" w:lineRule="auto"/>
+    </w:pPr>
+    <w:rPr>
+      <w:rFonts w:ascii="Segoe UI" w:hAnsi="Segoe UI" w:cs="Segoe UI"/>
+      <w:sz w:val="18"/>
+      <w:szCs w:val="18"/>
+    </w:rPr>
   </w:style>
-  <w:style w:type="numbering" w:default="1" w:styleId="NoList">
-    <w:name w:val="No List"/>
+  <w:style w:type="character" w:customStyle="1" w:styleId="BalloonTextChar">
+    <w:name w:val="Balloon Text Char"/>
+    <w:basedOn w:val="DefaultParagraphFont"/>
+    <w:link w:val="BalloonText"/>
     <w:uiPriority w:val="99"/>
     <w:semiHidden/>
-    <w:unhideWhenUsed/>
-  </w:style>
-  <w:style w:type="paragraph" w:styleId="Title">
-    <w:name w:val="Title"/>
-    <w:basedOn w:val="Normal"/>
-    <w:next w:val="Normal"/>
-    <w:pPr>
-      <w:keepNext/>
-      <w:keepLines/>
-      <w:spacing w:after="60"/>
-    </w:pPr>
+    <w:rsid w:val="00646688"/>
     <w:rPr>
-      <w:sz w:val="52"/>
-      <w:szCs w:val="52"/>
+      <w:rFonts w:ascii="Segoe UI" w:hAnsi="Segoe UI" w:cs="Segoe UI"/>
+      <w:sz w:val="18"/>
+      <w:szCs w:val="18"/>
     </w:rPr>
-  </w:style>
-  <w:style w:type="paragraph" w:styleId="Subtitle">
-    <w:name w:val="Subtitle"/>
-    <w:basedOn w:val="Normal"/>
-    <w:next w:val="Normal"/>
-    <w:pPr>
-      <w:keepNext/>
-      <w:keepLines/>
-      <w:spacing w:after="320"/>
-    </w:pPr>
-    <w:rPr>
-      <w:color w:val="666666"/>
-      <w:sz w:val="30"/>
-      <w:szCs w:val="30"/>
-    </w:rPr>
-  </w:style>
-  <w:style w:type="table" w:customStyle="1" w:styleId="a">
-    <w:basedOn w:val="TableNormal"/>
-    <w:tblPr>
-      <w:tblStyleRowBandSize w:val="1"/>
-      <w:tblStyleColBandSize w:val="1"/>
-      <w:tblInd w:w="0" w:type="dxa"/>
-      <w:tblCellMar>
-        <w:top w:w="100" w:type="dxa"/>
-        <w:left w:w="100" w:type="dxa"/>
-        <w:bottom w:w="100" w:type="dxa"/>
-        <w:right w:w="100" w:type="dxa"/>
-      </w:tblCellMar>
-    </w:tblPr>
-  </w:style>
-  <w:style w:type="table" w:customStyle="1" w:styleId="a0">
-    <w:basedOn w:val="TableNormal"/>
-    <w:tblPr>
-      <w:tblStyleRowBandSize w:val="1"/>
-      <w:tblStyleColBandSize w:val="1"/>
-      <w:tblInd w:w="0" w:type="dxa"/>
-      <w:tblCellMar>
-        <w:top w:w="100" w:type="dxa"/>
-        <w:left w:w="100" w:type="dxa"/>
-        <w:bottom w:w="100" w:type="dxa"/>
-        <w:right w:w="100" w:type="dxa"/>
-      </w:tblCellMar>
-    </w:tblPr>
-  </w:style>
-  <w:style w:type="table" w:customStyle="1" w:styleId="a1">
-    <w:basedOn w:val="TableNormal"/>
-    <w:tblPr>
-      <w:tblStyleRowBandSize w:val="1"/>
-      <w:tblStyleColBandSize w:val="1"/>
-      <w:tblInd w:w="0" w:type="dxa"/>
-      <w:tblCellMar>
-        <w:top w:w="100" w:type="dxa"/>
-        <w:left w:w="100" w:type="dxa"/>
-        <w:bottom w:w="100" w:type="dxa"/>
-        <w:right w:w="100" w:type="dxa"/>
-      </w:tblCellMar>
-    </w:tblPr>
-  </w:style>
-  <w:style w:type="table" w:customStyle="1" w:styleId="a2">
-    <w:basedOn w:val="TableNormal"/>
-    <w:tblPr>
-      <w:tblStyleRowBandSize w:val="1"/>
-      <w:tblStyleColBandSize w:val="1"/>
-      <w:tblInd w:w="0" w:type="dxa"/>
-      <w:tblCellMar>
-        <w:top w:w="100" w:type="dxa"/>
-        <w:left w:w="100" w:type="dxa"/>
-        <w:bottom w:w="100" w:type="dxa"/>
-        <w:right w:w="100" w:type="dxa"/>
-      </w:tblCellMar>
-    </w:tblPr>
-  </w:style>
-  <w:style w:type="table" w:customStyle="1" w:styleId="a3">
-    <w:basedOn w:val="TableNormal"/>
-    <w:tblPr>
-      <w:tblStyleRowBandSize w:val="1"/>
-      <w:tblStyleColBandSize w:val="1"/>
-      <w:tblInd w:w="0" w:type="dxa"/>
-      <w:tblCellMar>
-        <w:top w:w="100" w:type="dxa"/>
-        <w:left w:w="100" w:type="dxa"/>
-        <w:bottom w:w="100" w:type="dxa"/>
-        <w:right w:w="100" w:type="dxa"/>
-      </w:tblCellMar>
-    </w:tblPr>
-  </w:style>
-  <w:style w:type="table" w:customStyle="1" w:styleId="a4">
-    <w:basedOn w:val="TableNormal"/>
-    <w:tblPr>
-      <w:tblStyleRowBandSize w:val="1"/>
-      <w:tblStyleColBandSize w:val="1"/>
-      <w:tblInd w:w="0" w:type="dxa"/>
-      <w:tblCellMar>
-        <w:top w:w="100" w:type="dxa"/>
-        <w:left w:w="100" w:type="dxa"/>
-        <w:bottom w:w="100" w:type="dxa"/>
-        <w:right w:w="100" w:type="dxa"/>
-      </w:tblCellMar>
-    </w:tblPr>
-  </w:style>
-  <w:style w:type="table" w:customStyle="1" w:styleId="a5">
-    <w:basedOn w:val="TableNormal"/>
-    <w:tblPr>
-      <w:tblStyleRowBandSize w:val="1"/>
-      <w:tblStyleColBandSize w:val="1"/>
-      <w:tblInd w:w="0" w:type="dxa"/>
-      <w:tblCellMar>
-        <w:top w:w="100" w:type="dxa"/>
-        <w:left w:w="100" w:type="dxa"/>
-        <w:bottom w:w="100" w:type="dxa"/>
-        <w:right w:w="100" w:type="dxa"/>
-      </w:tblCellMar>
-    </w:tblPr>
-  </w:style>
-  <w:style w:type="table" w:customStyle="1" w:styleId="a6">
-    <w:basedOn w:val="TableNormal"/>
-    <w:tblPr>
-      <w:tblStyleRowBandSize w:val="1"/>
-      <w:tblStyleColBandSize w:val="1"/>
-      <w:tblInd w:w="0" w:type="dxa"/>
-      <w:tblCellMar>
-        <w:top w:w="100" w:type="dxa"/>
-        <w:left w:w="100" w:type="dxa"/>
-        <w:bottom w:w="100" w:type="dxa"/>
-        <w:right w:w="100" w:type="dxa"/>
-      </w:tblCellMar>
-    </w:tblPr>
-  </w:style>
-  <w:style w:type="table" w:customStyle="1" w:styleId="a7">
-    <w:basedOn w:val="TableNormal"/>
-    <w:tblPr>
-      <w:tblStyleRowBandSize w:val="1"/>
-      <w:tblStyleColBandSize w:val="1"/>
-      <w:tblInd w:w="0" w:type="dxa"/>
-      <w:tblCellMar>
-        <w:top w:w="100" w:type="dxa"/>
-        <w:left w:w="100" w:type="dxa"/>
-        <w:bottom w:w="100" w:type="dxa"/>
-        <w:right w:w="100" w:type="dxa"/>
-      </w:tblCellMar>
-    </w:tblPr>
-  </w:style>
-  <w:style w:type="table" w:customStyle="1" w:styleId="a8">
-    <w:basedOn w:val="TableNormal"/>
-    <w:tblPr>
-      <w:tblStyleRowBandSize w:val="1"/>
-      <w:tblStyleColBandSize w:val="1"/>
-      <w:tblInd w:w="0" w:type="dxa"/>
-      <w:tblCellMar>
-        <w:top w:w="100" w:type="dxa"/>
-        <w:left w:w="100" w:type="dxa"/>
-        <w:bottom w:w="100" w:type="dxa"/>
-        <w:right w:w="100" w:type="dxa"/>
-      </w:tblCellMar>
-    </w:tblPr>
-  </w:style>
-  <w:style w:type="table" w:customStyle="1" w:styleId="a9">
-    <w:basedOn w:val="TableNormal"/>
-    <w:tblPr>
-      <w:tblStyleRowBandSize w:val="1"/>
-      <w:tblStyleColBandSize w:val="1"/>
-      <w:tblInd w:w="0" w:type="dxa"/>
-      <w:tblCellMar>
-        <w:top w:w="100" w:type="dxa"/>
-        <w:left w:w="100" w:type="dxa"/>
-        <w:bottom w:w="100" w:type="dxa"/>
-        <w:right w:w="100" w:type="dxa"/>
-      </w:tblCellMar>
-    </w:tblPr>
   </w:style>
 </w:styles>
 </file>

</xml_diff>